<commit_message>
Remove datasets and add metadata
</commit_message>
<xml_diff>
--- a/documents/G02-ME04-NataliaLopezGrisales.docx
+++ b/documents/G02-ME04-NataliaLopezGrisales.docx
@@ -1,6 +1,6 @@
 
 <file path=word/document.xml><?xml version="1.0" encoding="utf-8"?>
-<w:document xmlns:wpc="http://schemas.microsoft.com/office/word/2010/wordprocessingCanvas" xmlns:cx="http://schemas.microsoft.com/office/drawing/2014/chartex" xmlns:cx1="http://schemas.microsoft.com/office/drawing/2015/9/8/chartex" xmlns:cx2="http://schemas.microsoft.com/office/drawing/2015/10/21/chartex" xmlns:cx3="http://schemas.microsoft.com/office/drawing/2016/5/9/chartex" xmlns:cx4="http://schemas.microsoft.com/office/drawing/2016/5/10/chartex" xmlns:cx5="http://schemas.microsoft.com/office/drawing/2016/5/11/chartex" xmlns:cx6="http://schemas.microsoft.com/office/drawing/2016/5/12/chartex" xmlns:cx7="http://schemas.microsoft.com/office/drawing/2016/5/13/chartex" xmlns:cx8="http://schemas.microsoft.com/office/drawing/2016/5/14/chartex" xmlns:mc="http://schemas.openxmlformats.org/markup-compatibility/2006" xmlns:aink="http://schemas.microsoft.com/office/drawing/2016/ink" xmlns:am3d="http://schemas.microsoft.com/office/drawing/2017/model3d" xmlns:o="urn:schemas-microsoft-com:office:office" xmlns:oel="http://schemas.microsoft.com/office/2019/extlst" xmlns:r="http://schemas.openxmlformats.org/officeDocument/2006/relationships" xmlns:m="http://schemas.openxmlformats.org/officeDocument/2006/math" xmlns:v="urn:schemas-microsoft-com:vml" xmlns:wp14="http://schemas.microsoft.com/office/word/2010/wordprocessingDrawing" xmlns:wp="http://schemas.openxmlformats.org/drawingml/2006/wordprocessingDrawing" xmlns:w10="urn:schemas-microsoft-com:office:word" xmlns:w="http://schemas.openxmlformats.org/wordprocessingml/2006/main" xmlns:w14="http://schemas.microsoft.com/office/word/2010/wordml" xmlns:w15="http://schemas.microsoft.com/office/word/2012/wordml" xmlns:w16cex="http://schemas.microsoft.com/office/word/2018/wordml/cex" xmlns:w16cid="http://schemas.microsoft.com/office/word/2016/wordml/cid" xmlns:w16="http://schemas.microsoft.com/office/word/2018/wordml" xmlns:w16sdtdh="http://schemas.microsoft.com/office/word/2020/wordml/sdtdatahash" xmlns:w16se="http://schemas.microsoft.com/office/word/2015/wordml/symex" xmlns:wpg="http://schemas.microsoft.com/office/word/2010/wordprocessingGroup" xmlns:wpi="http://schemas.microsoft.com/office/word/2010/wordprocessingInk" xmlns:wne="http://schemas.microsoft.com/office/word/2006/wordml" xmlns:wps="http://schemas.microsoft.com/office/word/2010/wordprocessingShape" mc:Ignorable="w14 w15 w16se w16cid w16 w16cex w16sdtdh wp14">
+<w:document xmlns:wpc="http://schemas.microsoft.com/office/word/2010/wordprocessingCanvas" xmlns:cx="http://schemas.microsoft.com/office/drawing/2014/chartex" xmlns:cx1="http://schemas.microsoft.com/office/drawing/2015/9/8/chartex" xmlns:cx2="http://schemas.microsoft.com/office/drawing/2015/10/21/chartex" xmlns:cx3="http://schemas.microsoft.com/office/drawing/2016/5/9/chartex" xmlns:cx4="http://schemas.microsoft.com/office/drawing/2016/5/10/chartex" xmlns:cx5="http://schemas.microsoft.com/office/drawing/2016/5/11/chartex" xmlns:cx6="http://schemas.microsoft.com/office/drawing/2016/5/12/chartex" xmlns:cx7="http://schemas.microsoft.com/office/drawing/2016/5/13/chartex" xmlns:cx8="http://schemas.microsoft.com/office/drawing/2016/5/14/chartex" xmlns:mc="http://schemas.openxmlformats.org/markup-compatibility/2006" xmlns:aink="http://schemas.microsoft.com/office/drawing/2016/ink" xmlns:am3d="http://schemas.microsoft.com/office/drawing/2017/model3d" xmlns:o="urn:schemas-microsoft-com:office:office" xmlns:r="http://schemas.openxmlformats.org/officeDocument/2006/relationships" xmlns:m="http://schemas.openxmlformats.org/officeDocument/2006/math" xmlns:v="urn:schemas-microsoft-com:vml" xmlns:wp14="http://schemas.microsoft.com/office/word/2010/wordprocessingDrawing" xmlns:wp="http://schemas.openxmlformats.org/drawingml/2006/wordprocessingDrawing" xmlns:w10="urn:schemas-microsoft-com:office:word" xmlns:w="http://schemas.openxmlformats.org/wordprocessingml/2006/main" xmlns:w14="http://schemas.microsoft.com/office/word/2010/wordml" xmlns:w15="http://schemas.microsoft.com/office/word/2012/wordml" xmlns:w16cex="http://schemas.microsoft.com/office/word/2018/wordml/cex" xmlns:w16cid="http://schemas.microsoft.com/office/word/2016/wordml/cid" xmlns:w16="http://schemas.microsoft.com/office/word/2018/wordml" xmlns:w16sdtdh="http://schemas.microsoft.com/office/word/2020/wordml/sdtdatahash" xmlns:w16se="http://schemas.microsoft.com/office/word/2015/wordml/symex" xmlns:wpg="http://schemas.microsoft.com/office/word/2010/wordprocessingGroup" xmlns:wpi="http://schemas.microsoft.com/office/word/2010/wordprocessingInk" xmlns:wne="http://schemas.microsoft.com/office/word/2006/wordml" xmlns:wps="http://schemas.microsoft.com/office/word/2010/wordprocessingShape" mc:Ignorable="w14 w15 w16se w16cid w16 w16cex w16sdtdh wp14">
   <w:body>
     <w:p>
       <w:pPr>
@@ -920,23 +920,7 @@
           <w:sz w:val="20"/>
           <w:szCs w:val="20"/>
         </w:rPr>
-        <w:t>Centro de Documentación Ingeniería (</w:t>
-      </w:r>
-      <w:proofErr w:type="spellStart"/>
-      <w:r>
-        <w:rPr>
-          <w:sz w:val="20"/>
-          <w:szCs w:val="20"/>
-        </w:rPr>
-        <w:t>CENDOI</w:t>
-      </w:r>
-      <w:proofErr w:type="spellEnd"/>
-      <w:r>
-        <w:rPr>
-          <w:sz w:val="20"/>
-          <w:szCs w:val="20"/>
-        </w:rPr>
-        <w:t>)</w:t>
+        <w:t>Centro de Documentación Ingeniería (CENDOI)</w:t>
       </w:r>
     </w:p>
     <w:p>
@@ -2811,7 +2795,6 @@
     </w:p>
     <w:p/>
     <w:p>
-      <w:proofErr w:type="spellStart"/>
       <w:r>
         <w:rPr>
           <w:color w:val="000000"/>
@@ -2819,7 +2802,6 @@
         </w:rPr>
         <w:t>DAC</w:t>
       </w:r>
-      <w:proofErr w:type="spellEnd"/>
       <w:r>
         <w:tab/>
       </w:r>
@@ -2878,7 +2860,6 @@
           <w:lang w:val="es-ES"/>
         </w:rPr>
       </w:pPr>
-      <w:proofErr w:type="spellStart"/>
       <w:r>
         <w:rPr>
           <w:b/>
@@ -2886,7 +2867,6 @@
         </w:rPr>
         <w:t>CCR</w:t>
       </w:r>
-      <w:proofErr w:type="spellEnd"/>
       <w:r>
         <w:rPr>
           <w:lang w:val="es-ES"/>
@@ -2910,14 +2890,7 @@
           <w:color w:val="000000"/>
           <w:lang w:val="es-ES"/>
         </w:rPr>
-        <w:t>C</w:t>
-      </w:r>
-      <w:r>
-        <w:rPr>
-          <w:color w:val="000000"/>
-          <w:lang w:val="es-ES"/>
-        </w:rPr>
-        <w:t>áncer colorrectal</w:t>
+        <w:t>Cáncer colorrectal</w:t>
       </w:r>
     </w:p>
     <w:p>
@@ -3052,39 +3025,61 @@
     <w:p>
       <w:pPr>
         <w:rPr>
-          <w:lang w:val="en-US"/>
-        </w:rPr>
-      </w:pPr>
-      <w:r>
-        <w:rPr>
-          <w:lang w:val="en-US"/>
+          <w:lang w:val="es-ES"/>
+        </w:rPr>
+      </w:pPr>
+      <w:r>
+        <w:rPr>
+          <w:lang w:val="es-ES"/>
         </w:rPr>
         <w:t>ADR</w:t>
       </w:r>
       <w:r>
         <w:rPr>
-          <w:lang w:val="en-US"/>
+          <w:lang w:val="es-ES"/>
         </w:rPr>
         <w:tab/>
       </w:r>
       <w:r>
         <w:rPr>
-          <w:lang w:val="en-US"/>
+          <w:lang w:val="es-ES"/>
         </w:rPr>
         <w:tab/>
       </w:r>
       <w:r>
         <w:rPr>
-          <w:lang w:val="en-US"/>
+          <w:lang w:val="es-ES"/>
         </w:rPr>
         <w:tab/>
       </w:r>
       <w:r>
         <w:rPr>
-          <w:lang w:val="en-US"/>
-        </w:rPr>
-        <w:t>Adenoma Detection Rate</w:t>
-      </w:r>
+          <w:lang w:val="es-ES"/>
+        </w:rPr>
+        <w:t xml:space="preserve">Adenoma </w:t>
+      </w:r>
+      <w:proofErr w:type="spellStart"/>
+      <w:r>
+        <w:rPr>
+          <w:lang w:val="es-ES"/>
+        </w:rPr>
+        <w:t>Detection</w:t>
+      </w:r>
+      <w:proofErr w:type="spellEnd"/>
+      <w:r>
+        <w:rPr>
+          <w:lang w:val="es-ES"/>
+        </w:rPr>
+        <w:t xml:space="preserve"> </w:t>
+      </w:r>
+      <w:proofErr w:type="spellStart"/>
+      <w:r>
+        <w:rPr>
+          <w:lang w:val="es-ES"/>
+        </w:rPr>
+        <w:t>Rate</w:t>
+      </w:r>
+      <w:proofErr w:type="spellEnd"/>
     </w:p>
     <w:p/>
     <w:p/>
@@ -3199,13 +3194,7 @@
         <w:rPr>
           <w:color w:val="000000"/>
         </w:rPr>
-        <w:t>Esta identificación se hace mediante una colonoscopia, un procedimiento en el cual un profesional de la salud analiza las paredes del intestino grueso mediante imágenes transmitidas por una pequeña cámara introducida por el recto</w:t>
-      </w:r>
-      <w:r>
-        <w:rPr>
-          <w:color w:val="000000"/>
-        </w:rPr>
-        <w:t>.</w:t>
+        <w:t>Esta identificación se hace mediante una colonoscopia, un procedimiento en el cual un profesional de la salud analiza las paredes del intestino grueso mediante imágenes transmitidas por una pequeña cámara introducida por el recto.</w:t>
       </w:r>
       <w:r>
         <w:rPr>
@@ -3218,14 +3207,7 @@
           <w:color w:val="000000"/>
           <w:lang w:val="es-ES"/>
         </w:rPr>
-        <w:t>como el tamaño y morfología de los pólipos, el entorno y mucosidades dentro del intestino, la duración del procedimiento, e</w:t>
-      </w:r>
-      <w:r>
-        <w:rPr>
-          <w:color w:val="000000"/>
-          <w:lang w:val="es-ES"/>
-        </w:rPr>
-        <w:t xml:space="preserve">tc., </w:t>
+        <w:t xml:space="preserve">como el tamaño y morfología de los pólipos, el entorno y mucosidades dentro del intestino, la duración del procedimiento, etc., </w:t>
       </w:r>
       <w:r>
         <w:rPr>
@@ -3368,7 +3350,6 @@
         </w:rPr>
         <w:t>r (</w:t>
       </w:r>
-      <w:proofErr w:type="spellStart"/>
       <w:r>
         <w:rPr>
           <w:color w:val="000000"/>
@@ -3376,7 +3357,6 @@
         </w:rPr>
         <w:t>DAC</w:t>
       </w:r>
-      <w:proofErr w:type="spellEnd"/>
       <w:r>
         <w:rPr>
           <w:color w:val="000000"/>
@@ -3516,19 +3496,29 @@
     <w:p>
       <w:pPr>
         <w:pStyle w:val="Heading1"/>
+        <w:rPr>
+          <w:lang w:val="en-US"/>
+        </w:rPr>
       </w:pPr>
       <w:bookmarkStart w:id="13" w:name="_Toc151227642"/>
       <w:bookmarkStart w:id="14" w:name="_Toc151242398"/>
-      <w:proofErr w:type="spellStart"/>
-      <w:r>
+      <w:r>
+        <w:rPr>
+          <w:lang w:val="en-US"/>
+        </w:rPr>
         <w:lastRenderedPageBreak/>
         <w:t>Abstract</w:t>
       </w:r>
       <w:bookmarkEnd w:id="13"/>
       <w:bookmarkEnd w:id="14"/>
-      <w:proofErr w:type="spellEnd"/>
-    </w:p>
-    <w:p/>
+    </w:p>
+    <w:p>
+      <w:pPr>
+        <w:rPr>
+          <w:lang w:val="en-US"/>
+        </w:rPr>
+      </w:pPr>
+    </w:p>
     <w:p>
       <w:pPr>
         <w:rPr>
@@ -3710,44 +3700,54 @@
         <w:ind w:firstLine="708"/>
         <w:rPr>
           <w:color w:val="000000"/>
-        </w:rPr>
-      </w:pPr>
-      <w:r>
+          <w:highlight w:val="cyan"/>
+        </w:rPr>
+      </w:pPr>
+      <w:r>
+        <w:rPr>
+          <w:highlight w:val="cyan"/>
+        </w:rPr>
         <w:t xml:space="preserve">La identificación de pólipos en </w:t>
       </w:r>
       <w:r>
         <w:rPr>
           <w:color w:val="000000"/>
+          <w:highlight w:val="cyan"/>
         </w:rPr>
         <w:t>el colon y el recto</w:t>
       </w:r>
       <w:r>
         <w:rPr>
           <w:color w:val="000000"/>
+          <w:highlight w:val="cyan"/>
         </w:rPr>
         <w:t xml:space="preserve"> permite </w:t>
       </w:r>
       <w:r>
         <w:rPr>
           <w:color w:val="000000"/>
+          <w:highlight w:val="cyan"/>
         </w:rPr>
         <w:t>un diagnóstico temprano del cáncer colorrectal</w:t>
       </w:r>
       <w:r>
         <w:rPr>
           <w:color w:val="000000"/>
+          <w:highlight w:val="cyan"/>
         </w:rPr>
         <w:t xml:space="preserve">, </w:t>
       </w:r>
       <w:r>
         <w:rPr>
           <w:color w:val="000000"/>
+          <w:highlight w:val="cyan"/>
         </w:rPr>
         <w:t>el tercer cáncer más comúnmente diagnosticado en Estados Unidos</w:t>
       </w:r>
       <w:r>
         <w:rPr>
           <w:color w:val="000000"/>
+          <w:highlight w:val="cyan"/>
         </w:rPr>
         <w:t xml:space="preserve"> </w:t>
       </w:r>
@@ -3755,26 +3755,31 @@
         <w:sdtPr>
           <w:rPr>
             <w:color w:val="000000"/>
+            <w:highlight w:val="cyan"/>
           </w:rPr>
           <w:id w:val="-1047057691"/>
           <w:citation/>
         </w:sdtPr>
+        <w:sdtEndPr/>
         <w:sdtContent>
           <w:r>
             <w:rPr>
               <w:color w:val="000000"/>
+              <w:highlight w:val="cyan"/>
             </w:rPr>
             <w:fldChar w:fldCharType="begin"/>
           </w:r>
           <w:r>
             <w:rPr>
               <w:color w:val="000000"/>
+              <w:highlight w:val="cyan"/>
             </w:rPr>
             <w:instrText xml:space="preserve"> CITATION Sie23 \l 9226 </w:instrText>
           </w:r>
           <w:r>
             <w:rPr>
               <w:color w:val="000000"/>
+              <w:highlight w:val="cyan"/>
             </w:rPr>
             <w:fldChar w:fldCharType="separate"/>
           </w:r>
@@ -3782,12 +3787,14 @@
             <w:rPr>
               <w:noProof/>
               <w:color w:val="000000"/>
+              <w:highlight w:val="cyan"/>
             </w:rPr>
             <w:t>(Siegel, Wagle, Cercek, Smith, &amp; Jemal, 2023)</w:t>
           </w:r>
           <w:r>
             <w:rPr>
               <w:color w:val="000000"/>
+              <w:highlight w:val="cyan"/>
             </w:rPr>
             <w:fldChar w:fldCharType="end"/>
           </w:r>
@@ -3796,6 +3803,7 @@
       <w:r>
         <w:rPr>
           <w:color w:val="000000"/>
+          <w:highlight w:val="cyan"/>
         </w:rPr>
         <w:t>.</w:t>
       </w:r>
@@ -3803,53 +3811,68 @@
         <w:rPr>
           <w:color w:val="000000"/>
         </w:rPr>
-        <w:t xml:space="preserve"> Esta identificación se hace mediante una colono</w:t>
-      </w:r>
-      <w:r>
-        <w:rPr>
-          <w:color w:val="000000"/>
+        <w:t xml:space="preserve"> </w:t>
+      </w:r>
+      <w:r>
+        <w:rPr>
+          <w:color w:val="000000"/>
+          <w:highlight w:val="cyan"/>
+        </w:rPr>
+        <w:t>Esta identificación se hace mediante una colono</w:t>
+      </w:r>
+      <w:r>
+        <w:rPr>
+          <w:color w:val="000000"/>
+          <w:highlight w:val="cyan"/>
         </w:rPr>
         <w:t>scopia</w:t>
       </w:r>
       <w:r>
         <w:rPr>
           <w:color w:val="000000"/>
+          <w:highlight w:val="cyan"/>
         </w:rPr>
         <w:t>, un</w:t>
       </w:r>
       <w:r>
         <w:rPr>
           <w:color w:val="000000"/>
+          <w:highlight w:val="cyan"/>
         </w:rPr>
         <w:t xml:space="preserve"> procedimiento en el cual </w:t>
       </w:r>
       <w:r>
         <w:rPr>
           <w:color w:val="000000"/>
+          <w:highlight w:val="cyan"/>
         </w:rPr>
         <w:t xml:space="preserve">un profesional de la salud </w:t>
       </w:r>
       <w:r>
         <w:rPr>
           <w:color w:val="000000"/>
+          <w:highlight w:val="cyan"/>
         </w:rPr>
         <w:t>analiza las paredes del intestino grueso</w:t>
       </w:r>
       <w:r>
         <w:rPr>
           <w:color w:val="000000"/>
+          <w:highlight w:val="cyan"/>
         </w:rPr>
         <w:t xml:space="preserve"> mediante imágenes transmitidas por un</w:t>
       </w:r>
       <w:r>
         <w:rPr>
           <w:color w:val="000000"/>
+          <w:highlight w:val="cyan"/>
         </w:rPr>
         <w:t>a pequeña cámara introducida por el recto</w:t>
       </w:r>
       <w:r>
         <w:rPr>
           <w:color w:val="000000"/>
+          <w:highlight w:val="cyan"/>
         </w:rPr>
         <w:t xml:space="preserve"> </w:t>
       </w:r>
@@ -3857,26 +3880,31 @@
         <w:sdtPr>
           <w:rPr>
             <w:color w:val="000000"/>
+            <w:highlight w:val="cyan"/>
           </w:rPr>
           <w:id w:val="1286700641"/>
           <w:citation/>
         </w:sdtPr>
+        <w:sdtEndPr/>
         <w:sdtContent>
           <w:r>
             <w:rPr>
               <w:color w:val="000000"/>
+              <w:highlight w:val="cyan"/>
             </w:rPr>
             <w:fldChar w:fldCharType="begin"/>
           </w:r>
           <w:r>
             <w:rPr>
               <w:color w:val="000000"/>
+              <w:highlight w:val="cyan"/>
             </w:rPr>
             <w:instrText xml:space="preserve"> CITATION Ame23 \l 9226 </w:instrText>
           </w:r>
           <w:r>
             <w:rPr>
               <w:color w:val="000000"/>
+              <w:highlight w:val="cyan"/>
             </w:rPr>
             <w:fldChar w:fldCharType="separate"/>
           </w:r>
@@ -3884,12 +3912,14 @@
             <w:rPr>
               <w:noProof/>
               <w:color w:val="000000"/>
+              <w:highlight w:val="cyan"/>
             </w:rPr>
             <w:t>(American Cancer Society, 2023)</w:t>
           </w:r>
           <w:r>
             <w:rPr>
               <w:color w:val="000000"/>
+              <w:highlight w:val="cyan"/>
             </w:rPr>
             <w:fldChar w:fldCharType="end"/>
           </w:r>
@@ -3898,6 +3928,7 @@
       <w:r>
         <w:rPr>
           <w:color w:val="000000"/>
+          <w:highlight w:val="cyan"/>
         </w:rPr>
         <w:t>.</w:t>
       </w:r>
@@ -3907,40 +3938,22 @@
         <w:ind w:firstLine="708"/>
         <w:rPr>
           <w:color w:val="000000"/>
-          <w:lang w:val="es-ES"/>
-        </w:rPr>
-      </w:pPr>
-      <w:r>
-        <w:rPr>
-          <w:color w:val="000000"/>
-          <w:lang w:val="es-ES"/>
-        </w:rPr>
-        <w:t>A</w:t>
-      </w:r>
-      <w:r>
-        <w:rPr>
-          <w:color w:val="000000"/>
-          <w:lang w:val="es-ES"/>
-        </w:rPr>
-        <w:t xml:space="preserve"> pesar de la experiencia y las habilidades </w:t>
-      </w:r>
-      <w:r>
-        <w:rPr>
-          <w:color w:val="000000"/>
-          <w:lang w:val="es-ES"/>
-        </w:rPr>
-        <w:t>del profesional de la salud</w:t>
-      </w:r>
-      <w:r>
-        <w:rPr>
-          <w:color w:val="000000"/>
-          <w:lang w:val="es-ES"/>
-        </w:rPr>
-        <w:t>, algunos pólipos pueden pasar desapercibidos</w:t>
-      </w:r>
-      <w:r>
-        <w:rPr>
-          <w:color w:val="000000"/>
+          <w:highlight w:val="cyan"/>
+          <w:lang w:val="es-ES"/>
+        </w:rPr>
+      </w:pPr>
+      <w:r>
+        <w:rPr>
+          <w:color w:val="000000"/>
+          <w:highlight w:val="cyan"/>
+          <w:lang w:val="es-ES"/>
+        </w:rPr>
+        <w:t>A pesar de la experiencia y las habilidades del profesional de la salud, algunos pólipos pueden pasar desapercibidos</w:t>
+      </w:r>
+      <w:r>
+        <w:rPr>
+          <w:color w:val="000000"/>
+          <w:highlight w:val="cyan"/>
           <w:lang w:val="es-ES"/>
         </w:rPr>
         <w:t xml:space="preserve"> durante la colonoscopia por múltiples razones</w:t>
@@ -3948,6 +3961,7 @@
       <w:r>
         <w:rPr>
           <w:color w:val="000000"/>
+          <w:highlight w:val="cyan"/>
           <w:lang w:val="es-ES"/>
         </w:rPr>
         <w:t>,</w:t>
@@ -3955,6 +3969,7 @@
       <w:r>
         <w:rPr>
           <w:color w:val="000000"/>
+          <w:highlight w:val="cyan"/>
           <w:lang w:val="es-ES"/>
         </w:rPr>
         <w:t xml:space="preserve"> como el tamaño y morfología de los pólipos</w:t>
@@ -3962,6 +3977,7 @@
       <w:r>
         <w:rPr>
           <w:color w:val="000000"/>
+          <w:highlight w:val="cyan"/>
           <w:lang w:val="es-ES"/>
         </w:rPr>
         <w:t>,</w:t>
@@ -3969,6 +3985,7 @@
       <w:r>
         <w:rPr>
           <w:color w:val="000000"/>
+          <w:highlight w:val="cyan"/>
           <w:lang w:val="es-ES"/>
         </w:rPr>
         <w:t xml:space="preserve"> el entorno</w:t>
@@ -3976,6 +3993,7 @@
       <w:r>
         <w:rPr>
           <w:color w:val="000000"/>
+          <w:highlight w:val="cyan"/>
           <w:lang w:val="es-ES"/>
         </w:rPr>
         <w:t xml:space="preserve"> y mucosidades dentro del intestino, la duración del procedimiento,</w:t>
@@ -3983,6 +4001,7 @@
       <w:r>
         <w:rPr>
           <w:color w:val="000000"/>
+          <w:highlight w:val="cyan"/>
           <w:lang w:val="es-ES"/>
         </w:rPr>
         <w:t xml:space="preserve"> el estado de agotamiento del profesional</w:t>
@@ -3990,6 +4009,7 @@
       <w:r>
         <w:rPr>
           <w:color w:val="000000"/>
+          <w:highlight w:val="cyan"/>
           <w:lang w:val="es-ES"/>
         </w:rPr>
         <w:t xml:space="preserve"> etc</w:t>
@@ -3997,6 +4017,7 @@
       <w:r>
         <w:rPr>
           <w:color w:val="000000"/>
+          <w:highlight w:val="cyan"/>
           <w:lang w:val="es-ES"/>
         </w:rPr>
         <w:t>.</w:t>
@@ -4004,6 +4025,7 @@
       <w:r>
         <w:rPr>
           <w:color w:val="000000"/>
+          <w:highlight w:val="cyan"/>
           <w:lang w:val="es-ES"/>
         </w:rPr>
         <w:t xml:space="preserve"> </w:t>
@@ -4012,15 +4034,18 @@
         <w:sdtPr>
           <w:rPr>
             <w:color w:val="000000"/>
+            <w:highlight w:val="cyan"/>
             <w:lang w:val="es-ES"/>
           </w:rPr>
           <w:id w:val="-1176881770"/>
           <w:citation/>
         </w:sdtPr>
+        <w:sdtEndPr/>
         <w:sdtContent>
           <w:r>
             <w:rPr>
               <w:color w:val="000000"/>
+              <w:highlight w:val="cyan"/>
               <w:lang w:val="es-ES"/>
             </w:rPr>
             <w:fldChar w:fldCharType="begin"/>
@@ -4028,12 +4053,14 @@
           <w:r>
             <w:rPr>
               <w:color w:val="000000"/>
+              <w:highlight w:val="cyan"/>
             </w:rPr>
             <w:instrText xml:space="preserve"> CITATION Ahm19 \l 9226 </w:instrText>
           </w:r>
           <w:r>
             <w:rPr>
               <w:color w:val="000000"/>
+              <w:highlight w:val="cyan"/>
               <w:lang w:val="es-ES"/>
             </w:rPr>
             <w:fldChar w:fldCharType="separate"/>
@@ -4042,12 +4069,14 @@
             <w:rPr>
               <w:noProof/>
               <w:color w:val="000000"/>
+              <w:highlight w:val="cyan"/>
             </w:rPr>
             <w:t>(Ahmad, y otros, 2019)</w:t>
           </w:r>
           <w:r>
             <w:rPr>
               <w:color w:val="000000"/>
+              <w:highlight w:val="cyan"/>
               <w:lang w:val="es-ES"/>
             </w:rPr>
             <w:fldChar w:fldCharType="end"/>
@@ -4057,6 +4086,7 @@
       <w:r>
         <w:rPr>
           <w:color w:val="000000"/>
+          <w:highlight w:val="cyan"/>
           <w:lang w:val="es-ES"/>
         </w:rPr>
         <w:t>.</w:t>
@@ -4069,6 +4099,7 @@
       <w:r>
         <w:rPr>
           <w:color w:val="000000"/>
+          <w:highlight w:val="cyan"/>
           <w:lang w:val="es-ES"/>
         </w:rPr>
         <w:t>E</w:t>
@@ -4076,6 +4107,7 @@
       <w:r>
         <w:rPr>
           <w:color w:val="000000"/>
+          <w:highlight w:val="cyan"/>
           <w:lang w:val="es-ES"/>
         </w:rPr>
         <w:t>l diagnóstico asistido por computador</w:t>
@@ -4083,6 +4115,7 @@
       <w:r>
         <w:rPr>
           <w:color w:val="000000"/>
+          <w:highlight w:val="cyan"/>
           <w:lang w:val="es-ES"/>
         </w:rPr>
         <w:t xml:space="preserve"> </w:t>
@@ -4090,6 +4123,7 @@
       <w:r>
         <w:rPr>
           <w:color w:val="000000"/>
+          <w:highlight w:val="cyan"/>
           <w:lang w:val="es-ES"/>
         </w:rPr>
         <w:t xml:space="preserve">ofrece una </w:t>
@@ -4097,6 +4131,7 @@
       <w:r>
         <w:rPr>
           <w:color w:val="000000"/>
+          <w:highlight w:val="cyan"/>
           <w:lang w:val="es-ES"/>
         </w:rPr>
         <w:t xml:space="preserve">interesante </w:t>
@@ -4104,6 +4139,7 @@
       <w:r>
         <w:rPr>
           <w:color w:val="000000"/>
+          <w:highlight w:val="cyan"/>
           <w:lang w:val="es-ES"/>
         </w:rPr>
         <w:t>solución</w:t>
@@ -4111,6 +4147,7 @@
       <w:r>
         <w:rPr>
           <w:color w:val="000000"/>
+          <w:highlight w:val="cyan"/>
           <w:lang w:val="es-ES"/>
         </w:rPr>
         <w:t xml:space="preserve"> para reducir el porcentaje de fallos en la identificación de pólipos </w:t>
@@ -4118,6 +4155,7 @@
       <w:r>
         <w:rPr>
           <w:color w:val="000000"/>
+          <w:highlight w:val="cyan"/>
           <w:lang w:val="es-ES"/>
         </w:rPr>
         <w:t>en</w:t>
@@ -4125,6 +4163,7 @@
       <w:r>
         <w:rPr>
           <w:color w:val="000000"/>
+          <w:highlight w:val="cyan"/>
           <w:lang w:val="es-ES"/>
         </w:rPr>
         <w:t xml:space="preserve"> colonoscopias </w:t>
@@ -4133,15 +4172,18 @@
         <w:sdtPr>
           <w:rPr>
             <w:color w:val="000000"/>
+            <w:highlight w:val="cyan"/>
             <w:lang w:val="es-ES"/>
           </w:rPr>
           <w:id w:val="2008484756"/>
           <w:citation/>
         </w:sdtPr>
+        <w:sdtEndPr/>
         <w:sdtContent>
           <w:r>
             <w:rPr>
               <w:color w:val="000000"/>
+              <w:highlight w:val="cyan"/>
               <w:lang w:val="es-ES"/>
             </w:rPr>
             <w:fldChar w:fldCharType="begin"/>
@@ -4149,12 +4191,14 @@
           <w:r>
             <w:rPr>
               <w:color w:val="000000"/>
+              <w:highlight w:val="cyan"/>
             </w:rPr>
             <w:instrText xml:space="preserve"> CITATION Ahm19 \l 9226 </w:instrText>
           </w:r>
           <w:r>
             <w:rPr>
               <w:color w:val="000000"/>
+              <w:highlight w:val="cyan"/>
               <w:lang w:val="es-ES"/>
             </w:rPr>
             <w:fldChar w:fldCharType="separate"/>
@@ -4163,12 +4207,14 @@
             <w:rPr>
               <w:noProof/>
               <w:color w:val="000000"/>
+              <w:highlight w:val="cyan"/>
             </w:rPr>
             <w:t>(Ahmad, y otros, 2019)</w:t>
           </w:r>
           <w:r>
             <w:rPr>
               <w:color w:val="000000"/>
+              <w:highlight w:val="cyan"/>
               <w:lang w:val="es-ES"/>
             </w:rPr>
             <w:fldChar w:fldCharType="end"/>
@@ -4178,6 +4224,7 @@
       <w:r>
         <w:rPr>
           <w:color w:val="000000"/>
+          <w:highlight w:val="cyan"/>
           <w:lang w:val="es-ES"/>
         </w:rPr>
         <w:t xml:space="preserve">, por esto se busca desarrollar </w:t>
@@ -4185,25 +4232,15 @@
       <w:r>
         <w:rPr>
           <w:color w:val="000000"/>
-        </w:rPr>
-        <w:t>un modelo</w:t>
-      </w:r>
-      <w:r>
-        <w:rPr>
-          <w:color w:val="000000"/>
-        </w:rPr>
-        <w:t xml:space="preserve"> de</w:t>
-      </w:r>
-      <w:r>
-        <w:rPr>
-          <w:color w:val="000000"/>
-        </w:rPr>
-        <w:t xml:space="preserve"> machine </w:t>
+          <w:highlight w:val="cyan"/>
+        </w:rPr>
+        <w:t xml:space="preserve">un modelo de machine </w:t>
       </w:r>
       <w:proofErr w:type="spellStart"/>
       <w:r>
         <w:rPr>
           <w:color w:val="000000"/>
+          <w:highlight w:val="cyan"/>
         </w:rPr>
         <w:t>learning</w:t>
       </w:r>
@@ -4211,18 +4248,21 @@
       <w:r>
         <w:rPr>
           <w:color w:val="000000"/>
+          <w:highlight w:val="cyan"/>
         </w:rPr>
         <w:t xml:space="preserve"> que permita mejorar la identificación de pólipos en las colonoscopias para una detección temprana y precisa del </w:t>
       </w:r>
       <w:r>
         <w:rPr>
           <w:color w:val="000000"/>
+          <w:highlight w:val="cyan"/>
         </w:rPr>
         <w:t>cáncer colorrectal</w:t>
       </w:r>
       <w:r>
         <w:rPr>
           <w:color w:val="000000"/>
+          <w:highlight w:val="cyan"/>
         </w:rPr>
         <w:t>.</w:t>
       </w:r>
@@ -4265,32 +4305,21 @@
         <w:ind w:firstLine="709"/>
         <w:rPr>
           <w:color w:val="000000"/>
-          <w:lang w:val="es-ES"/>
-        </w:rPr>
-      </w:pPr>
-      <w:r>
-        <w:rPr>
-          <w:color w:val="000000"/>
-        </w:rPr>
-        <w:t>El cáncer colorrectal (</w:t>
-      </w:r>
-      <w:proofErr w:type="spellStart"/>
-      <w:r>
-        <w:rPr>
-          <w:color w:val="000000"/>
-        </w:rPr>
-        <w:t>CCR</w:t>
-      </w:r>
-      <w:proofErr w:type="spellEnd"/>
-      <w:r>
-        <w:rPr>
-          <w:color w:val="000000"/>
-        </w:rPr>
-        <w:t>) es el tercer cáncer más comúnmente diagnosticado y la tercera causa más común de muerte relacionada con el cáncer en los Estados Unidos. Sin embargo, ocupa el segundo lugar en muertes relacionadas con el cáncer en general y es la principal causa en hombres menores de 50 años</w:t>
-      </w:r>
-      <w:r>
-        <w:rPr>
-          <w:color w:val="000000"/>
+          <w:highlight w:val="cyan"/>
+          <w:lang w:val="es-ES"/>
+        </w:rPr>
+      </w:pPr>
+      <w:r>
+        <w:rPr>
+          <w:color w:val="000000"/>
+          <w:highlight w:val="cyan"/>
+        </w:rPr>
+        <w:t>El cáncer colorrectal (CCR) es el tercer cáncer más comúnmente diagnosticado y la tercera causa más común de muerte relacionada con el cáncer en los Estados Unidos. Sin embargo, ocupa el segundo lugar en muertes relacionadas con el cáncer en general y es la principal causa en hombres menores de 50 años</w:t>
+      </w:r>
+      <w:r>
+        <w:rPr>
+          <w:color w:val="000000"/>
+          <w:highlight w:val="cyan"/>
           <w:lang w:val="es-ES"/>
         </w:rPr>
         <w:t xml:space="preserve"> </w:t>
@@ -4299,6 +4328,7 @@
         <w:sdtPr>
           <w:rPr>
             <w:color w:val="000000"/>
+            <w:highlight w:val="cyan"/>
             <w:lang w:val="en-US"/>
           </w:rPr>
           <w:id w:val="-1140109180"/>
@@ -4309,6 +4339,7 @@
           <w:r>
             <w:rPr>
               <w:color w:val="000000"/>
+              <w:highlight w:val="cyan"/>
               <w:lang w:val="en-US"/>
             </w:rPr>
             <w:fldChar w:fldCharType="begin"/>
@@ -4316,6 +4347,7 @@
           <w:r>
             <w:rPr>
               <w:color w:val="000000"/>
+              <w:highlight w:val="cyan"/>
               <w:lang w:val="es-ES"/>
             </w:rPr>
             <w:instrText xml:space="preserve"> CITATION Sie23 \l 9226 </w:instrText>
@@ -4323,6 +4355,7 @@
           <w:r>
             <w:rPr>
               <w:color w:val="000000"/>
+              <w:highlight w:val="cyan"/>
               <w:lang w:val="en-US"/>
             </w:rPr>
             <w:fldChar w:fldCharType="separate"/>
@@ -4331,6 +4364,7 @@
             <w:rPr>
               <w:noProof/>
               <w:color w:val="000000"/>
+              <w:highlight w:val="cyan"/>
               <w:lang w:val="es-ES"/>
             </w:rPr>
             <w:t>(Siegel, Wagle, Cercek, Smith, &amp; Jemal, 2023)</w:t>
@@ -4338,6 +4372,7 @@
           <w:r>
             <w:rPr>
               <w:color w:val="000000"/>
+              <w:highlight w:val="cyan"/>
               <w:lang w:val="en-US"/>
             </w:rPr>
             <w:fldChar w:fldCharType="end"/>
@@ -4347,16 +4382,10 @@
       <w:r>
         <w:rPr>
           <w:color w:val="000000"/>
-          <w:lang w:val="es-ES"/>
-        </w:rPr>
-        <w:t>.</w:t>
-      </w:r>
-      <w:r>
-        <w:rPr>
-          <w:color w:val="000000"/>
-          <w:lang w:val="es-ES"/>
-        </w:rPr>
-        <w:t xml:space="preserve"> </w:t>
+          <w:highlight w:val="cyan"/>
+          <w:lang w:val="es-ES"/>
+        </w:rPr>
+        <w:t xml:space="preserve">. </w:t>
       </w:r>
     </w:p>
     <w:p>
@@ -4377,6 +4406,7 @@
       <w:r>
         <w:rPr>
           <w:color w:val="000000"/>
+          <w:highlight w:val="cyan"/>
           <w:lang w:val="es-ES"/>
         </w:rPr>
         <w:t>En términos de incidencia y mortalidad</w:t>
@@ -4384,29 +4414,23 @@
       <w:r>
         <w:rPr>
           <w:color w:val="000000"/>
+          <w:highlight w:val="cyan"/>
           <w:lang w:val="es-ES"/>
         </w:rPr>
         <w:t xml:space="preserve">, el </w:t>
       </w:r>
-      <w:proofErr w:type="spellStart"/>
-      <w:r>
-        <w:rPr>
-          <w:color w:val="000000"/>
-          <w:lang w:val="es-ES"/>
-        </w:rPr>
-        <w:t>CCR</w:t>
-      </w:r>
-      <w:proofErr w:type="spellEnd"/>
-      <w:r>
-        <w:rPr>
-          <w:color w:val="000000"/>
-          <w:lang w:val="es-ES"/>
-        </w:rPr>
-        <w:t xml:space="preserve"> obtuvo</w:t>
-      </w:r>
-      <w:r>
-        <w:rPr>
-          <w:color w:val="000000"/>
+      <w:r>
+        <w:rPr>
+          <w:color w:val="000000"/>
+          <w:highlight w:val="cyan"/>
+          <w:lang w:val="es-ES"/>
+        </w:rPr>
+        <w:t>CCR obtuvo</w:t>
+      </w:r>
+      <w:r>
+        <w:rPr>
+          <w:color w:val="000000"/>
+          <w:highlight w:val="cyan"/>
           <w:lang w:val="es-ES"/>
         </w:rPr>
         <w:t xml:space="preserve"> el </w:t>
@@ -4414,6 +4438,7 @@
       <w:r>
         <w:rPr>
           <w:color w:val="000000"/>
+          <w:highlight w:val="cyan"/>
           <w:lang w:val="es-ES"/>
         </w:rPr>
         <w:t>tercer</w:t>
@@ -4421,6 +4446,7 @@
       <w:r>
         <w:rPr>
           <w:color w:val="000000"/>
+          <w:highlight w:val="cyan"/>
           <w:lang w:val="es-ES"/>
         </w:rPr>
         <w:t xml:space="preserve"> mayor </w:t>
@@ -4428,6 +4454,7 @@
       <w:r>
         <w:rPr>
           <w:color w:val="000000"/>
+          <w:highlight w:val="cyan"/>
           <w:lang w:val="es-ES"/>
         </w:rPr>
         <w:t xml:space="preserve">número de casos de cáncer </w:t>
@@ -4435,20 +4462,15 @@
       <w:r>
         <w:rPr>
           <w:color w:val="000000"/>
-          <w:lang w:val="es-ES"/>
-        </w:rPr>
-        <w:t xml:space="preserve">y el segundo mayor </w:t>
-      </w:r>
-      <w:r>
-        <w:rPr>
-          <w:color w:val="000000"/>
-          <w:lang w:val="es-ES"/>
-        </w:rPr>
-        <w:t xml:space="preserve">número de </w:t>
-      </w:r>
-      <w:r>
-        <w:rPr>
-          <w:color w:val="000000"/>
+          <w:highlight w:val="cyan"/>
+          <w:lang w:val="es-ES"/>
+        </w:rPr>
+        <w:t xml:space="preserve">y el segundo mayor número de </w:t>
+      </w:r>
+      <w:r>
+        <w:rPr>
+          <w:color w:val="000000"/>
+          <w:highlight w:val="cyan"/>
           <w:lang w:val="es-ES"/>
         </w:rPr>
         <w:t>muertes</w:t>
@@ -4456,6 +4478,7 @@
       <w:r>
         <w:rPr>
           <w:color w:val="000000"/>
+          <w:highlight w:val="cyan"/>
           <w:lang w:val="es-ES"/>
         </w:rPr>
         <w:t xml:space="preserve"> por cáncer</w:t>
@@ -4463,6 +4486,7 @@
       <w:r>
         <w:rPr>
           <w:color w:val="000000"/>
+          <w:highlight w:val="cyan"/>
           <w:lang w:val="es-ES"/>
         </w:rPr>
         <w:t xml:space="preserve"> atribuibles</w:t>
@@ -4470,6 +4494,7 @@
       <w:r>
         <w:rPr>
           <w:color w:val="000000"/>
+          <w:highlight w:val="cyan"/>
           <w:lang w:val="es-ES"/>
         </w:rPr>
         <w:t xml:space="preserve"> a factores de riesgo</w:t>
@@ -4477,6 +4502,7 @@
       <w:r>
         <w:rPr>
           <w:color w:val="000000"/>
+          <w:highlight w:val="cyan"/>
           <w:lang w:val="es-ES"/>
         </w:rPr>
         <w:t>,</w:t>
@@ -4484,6 +4510,7 @@
       <w:r>
         <w:rPr>
           <w:color w:val="000000"/>
+          <w:highlight w:val="cyan"/>
           <w:lang w:val="es-ES"/>
         </w:rPr>
         <w:t xml:space="preserve"> evaluados tanto en hombres como en mujeres</w:t>
@@ -4491,6 +4518,7 @@
       <w:r>
         <w:rPr>
           <w:color w:val="000000"/>
+          <w:highlight w:val="cyan"/>
           <w:lang w:val="es-ES"/>
         </w:rPr>
         <w:t xml:space="preserve"> </w:t>
@@ -4498,6 +4526,7 @@
       <w:r>
         <w:rPr>
           <w:color w:val="000000"/>
+          <w:highlight w:val="cyan"/>
           <w:lang w:val="es-ES"/>
         </w:rPr>
         <w:t>según</w:t>
@@ -4505,6 +4534,7 @@
       <w:r>
         <w:rPr>
           <w:color w:val="000000"/>
+          <w:highlight w:val="cyan"/>
           <w:lang w:val="es-ES"/>
         </w:rPr>
         <w:t xml:space="preserve"> un estudio realizado en Estados Unidos</w:t>
@@ -4512,79 +4542,136 @@
       <w:r>
         <w:rPr>
           <w:color w:val="000000"/>
+          <w:highlight w:val="cyan"/>
           <w:lang w:val="es-ES"/>
         </w:rPr>
         <w:t xml:space="preserve"> en 2018</w:t>
       </w:r>
       <w:r>
+        <w:rPr>
+          <w:highlight w:val="cyan"/>
+        </w:rPr>
         <w:t xml:space="preserve"> </w:t>
       </w:r>
       <w:sdt>
         <w:sdtPr>
+          <w:rPr>
+            <w:highlight w:val="cyan"/>
+          </w:rPr>
           <w:id w:val="1540631853"/>
           <w:citation/>
         </w:sdtPr>
         <w:sdtEndPr/>
         <w:sdtContent>
           <w:r>
+            <w:rPr>
+              <w:highlight w:val="cyan"/>
+            </w:rPr>
             <w:fldChar w:fldCharType="begin"/>
           </w:r>
           <w:r>
+            <w:rPr>
+              <w:highlight w:val="cyan"/>
+            </w:rPr>
             <w:instrText xml:space="preserve"> CITATION Isl18 \l 9226 </w:instrText>
           </w:r>
           <w:r>
+            <w:rPr>
+              <w:highlight w:val="cyan"/>
+            </w:rPr>
             <w:fldChar w:fldCharType="separate"/>
           </w:r>
           <w:r>
             <w:rPr>
               <w:noProof/>
+              <w:highlight w:val="cyan"/>
             </w:rPr>
             <w:t>(Islami, y otros, 2018)</w:t>
           </w:r>
           <w:r>
+            <w:rPr>
+              <w:highlight w:val="cyan"/>
+            </w:rPr>
             <w:fldChar w:fldCharType="end"/>
           </w:r>
         </w:sdtContent>
       </w:sdt>
       <w:r>
+        <w:rPr>
+          <w:highlight w:val="cyan"/>
+        </w:rPr>
         <w:t>.</w:t>
       </w:r>
       <w:r>
+        <w:rPr>
+          <w:highlight w:val="cyan"/>
+        </w:rPr>
         <w:t xml:space="preserve"> En este estudio</w:t>
       </w:r>
       <w:r>
+        <w:rPr>
+          <w:highlight w:val="cyan"/>
+        </w:rPr>
         <w:t>,</w:t>
       </w:r>
       <w:r>
+        <w:rPr>
+          <w:highlight w:val="cyan"/>
+        </w:rPr>
         <w:t xml:space="preserve"> </w:t>
       </w:r>
       <w:r>
+        <w:rPr>
+          <w:highlight w:val="cyan"/>
+        </w:rPr>
         <w:t>también</w:t>
       </w:r>
       <w:r>
+        <w:rPr>
+          <w:highlight w:val="cyan"/>
+        </w:rPr>
         <w:t xml:space="preserve"> se</w:t>
       </w:r>
       <w:r>
+        <w:rPr>
+          <w:highlight w:val="cyan"/>
+        </w:rPr>
         <w:t xml:space="preserve"> enfatiza en la necesidad de </w:t>
       </w:r>
       <w:r>
+        <w:rPr>
+          <w:highlight w:val="cyan"/>
+        </w:rPr>
         <w:t>una implementación generalizad</w:t>
       </w:r>
       <w:r>
+        <w:rPr>
+          <w:highlight w:val="cyan"/>
+        </w:rPr>
         <w:t>a</w:t>
       </w:r>
       <w:r>
+        <w:rPr>
+          <w:highlight w:val="cyan"/>
+        </w:rPr>
         <w:t xml:space="preserve"> </w:t>
       </w:r>
       <w:r>
+        <w:rPr>
+          <w:highlight w:val="cyan"/>
+        </w:rPr>
         <w:t>de</w:t>
       </w:r>
       <w:r>
+        <w:rPr>
+          <w:highlight w:val="cyan"/>
+        </w:rPr>
         <w:t xml:space="preserve"> acceso a la atención preventiva de la salud y la concienciación sobre</w:t>
       </w:r>
       <w:r>
         <w:rPr>
           <w:color w:val="000000"/>
+          <w:highlight w:val="cyan"/>
           <w:lang w:val="es-ES"/>
         </w:rPr>
         <w:t xml:space="preserve"> los </w:t>
@@ -4592,6 +4679,7 @@
       <w:r>
         <w:rPr>
           <w:color w:val="000000"/>
+          <w:highlight w:val="cyan"/>
           <w:lang w:val="es-ES"/>
         </w:rPr>
         <w:t>factores de riesgo</w:t>
@@ -4599,6 +4687,7 @@
       <w:r>
         <w:rPr>
           <w:color w:val="000000"/>
+          <w:highlight w:val="cyan"/>
           <w:lang w:val="es-ES"/>
         </w:rPr>
         <w:t xml:space="preserve"> que</w:t>
@@ -4606,6 +4695,7 @@
       <w:r>
         <w:rPr>
           <w:color w:val="000000"/>
+          <w:highlight w:val="cyan"/>
           <w:lang w:val="es-ES"/>
         </w:rPr>
         <w:t xml:space="preserve"> podrían haberse mitigado mediante estrategias preventivas eficaces</w:t>
@@ -4613,6 +4703,7 @@
       <w:r>
         <w:rPr>
           <w:color w:val="000000"/>
+          <w:highlight w:val="cyan"/>
           <w:lang w:val="es-ES"/>
         </w:rPr>
         <w:t>.</w:t>
@@ -4635,6 +4726,7 @@
       <w:r>
         <w:rPr>
           <w:color w:val="000000"/>
+          <w:highlight w:val="cyan"/>
           <w:lang w:val="es-ES"/>
         </w:rPr>
         <w:t>Según</w:t>
@@ -4642,66 +4734,77 @@
       <w:r>
         <w:rPr>
           <w:color w:val="000000"/>
+          <w:highlight w:val="cyan"/>
         </w:rPr>
         <w:t xml:space="preserve"> la </w:t>
       </w:r>
       <w:r>
         <w:rPr>
           <w:color w:val="000000"/>
+          <w:highlight w:val="cyan"/>
         </w:rPr>
         <w:t>O</w:t>
       </w:r>
       <w:r>
         <w:rPr>
           <w:color w:val="000000"/>
+          <w:highlight w:val="cyan"/>
         </w:rPr>
         <w:t xml:space="preserve">rganización </w:t>
       </w:r>
       <w:r>
         <w:rPr>
           <w:color w:val="000000"/>
+          <w:highlight w:val="cyan"/>
         </w:rPr>
         <w:t>M</w:t>
       </w:r>
       <w:r>
         <w:rPr>
           <w:color w:val="000000"/>
+          <w:highlight w:val="cyan"/>
         </w:rPr>
         <w:t xml:space="preserve">undial de la </w:t>
       </w:r>
       <w:r>
         <w:rPr>
           <w:color w:val="000000"/>
+          <w:highlight w:val="cyan"/>
         </w:rPr>
         <w:t>S</w:t>
       </w:r>
       <w:r>
         <w:rPr>
           <w:color w:val="000000"/>
+          <w:highlight w:val="cyan"/>
         </w:rPr>
         <w:t>alud</w:t>
       </w:r>
       <w:r>
         <w:rPr>
           <w:color w:val="000000"/>
+          <w:highlight w:val="cyan"/>
         </w:rPr>
         <w:t xml:space="preserve"> (OMS), </w:t>
       </w:r>
       <w:r>
         <w:rPr>
           <w:color w:val="000000"/>
+          <w:highlight w:val="cyan"/>
         </w:rPr>
         <w:t>l</w:t>
       </w:r>
       <w:r>
         <w:rPr>
           <w:color w:val="000000"/>
+          <w:highlight w:val="cyan"/>
         </w:rPr>
         <w:t>os cambios en el estilo de vida y las pruebas de detección periódicas pueden ayudar a prevenir el cáncer colorrectal</w:t>
       </w:r>
       <w:r>
         <w:rPr>
           <w:color w:val="000000"/>
+          <w:highlight w:val="cyan"/>
         </w:rPr>
         <w:t xml:space="preserve"> </w:t>
       </w:r>
@@ -4709,26 +4812,31 @@
         <w:sdtPr>
           <w:rPr>
             <w:color w:val="000000"/>
+            <w:highlight w:val="cyan"/>
           </w:rPr>
           <w:id w:val="-1983535752"/>
           <w:citation/>
         </w:sdtPr>
+        <w:sdtEndPr/>
         <w:sdtContent>
           <w:r>
             <w:rPr>
               <w:color w:val="000000"/>
+              <w:highlight w:val="cyan"/>
             </w:rPr>
             <w:fldChar w:fldCharType="begin"/>
           </w:r>
           <w:r>
             <w:rPr>
               <w:color w:val="000000"/>
+              <w:highlight w:val="cyan"/>
             </w:rPr>
             <w:instrText xml:space="preserve"> CITATION Wor23 \l 9226 </w:instrText>
           </w:r>
           <w:r>
             <w:rPr>
               <w:color w:val="000000"/>
+              <w:highlight w:val="cyan"/>
             </w:rPr>
             <w:fldChar w:fldCharType="separate"/>
           </w:r>
@@ -4736,12 +4844,14 @@
             <w:rPr>
               <w:noProof/>
               <w:color w:val="000000"/>
+              <w:highlight w:val="cyan"/>
             </w:rPr>
             <w:t>(World Health Organization, 2023)</w:t>
           </w:r>
           <w:r>
             <w:rPr>
               <w:color w:val="000000"/>
+              <w:highlight w:val="cyan"/>
             </w:rPr>
             <w:fldChar w:fldCharType="end"/>
           </w:r>
@@ -4750,48 +4860,56 @@
       <w:r>
         <w:rPr>
           <w:color w:val="000000"/>
+          <w:highlight w:val="cyan"/>
         </w:rPr>
         <w:t>.</w:t>
       </w:r>
       <w:r>
         <w:rPr>
           <w:color w:val="000000"/>
+          <w:highlight w:val="cyan"/>
         </w:rPr>
         <w:t xml:space="preserve"> </w:t>
       </w:r>
       <w:r>
         <w:rPr>
           <w:color w:val="000000"/>
+          <w:highlight w:val="cyan"/>
         </w:rPr>
         <w:t>Dentro de l</w:t>
       </w:r>
       <w:r>
         <w:rPr>
           <w:color w:val="000000"/>
+          <w:highlight w:val="cyan"/>
         </w:rPr>
         <w:t xml:space="preserve">os métodos de diagnóstico para el cáncer colorrectal </w:t>
       </w:r>
       <w:r>
         <w:rPr>
           <w:color w:val="000000"/>
+          <w:highlight w:val="cyan"/>
         </w:rPr>
         <w:t xml:space="preserve">se </w:t>
       </w:r>
       <w:r>
         <w:rPr>
           <w:color w:val="000000"/>
+          <w:highlight w:val="cyan"/>
         </w:rPr>
         <w:t>encuentran:</w:t>
       </w:r>
       <w:r>
         <w:rPr>
           <w:color w:val="000000"/>
+          <w:highlight w:val="cyan"/>
         </w:rPr>
         <w:t xml:space="preserve"> </w:t>
       </w:r>
       <w:r>
         <w:rPr>
           <w:color w:val="000000"/>
+          <w:highlight w:val="cyan"/>
         </w:rPr>
         <w:lastRenderedPageBreak/>
         <w:t>el examen físico, las imágenes (como la ecografía abdominal, la tomografía computarizada y la resonancia magnética), el examen del interior del colon mediante colonoscopia o sigmoidoscopia,</w:t>
@@ -4799,18 +4917,21 @@
       <w:r>
         <w:rPr>
           <w:color w:val="000000"/>
+          <w:highlight w:val="cyan"/>
         </w:rPr>
         <w:t xml:space="preserve"> etc</w:t>
       </w:r>
       <w:r>
         <w:rPr>
           <w:color w:val="000000"/>
+          <w:highlight w:val="cyan"/>
         </w:rPr>
         <w:t>.</w:t>
       </w:r>
       <w:r>
         <w:rPr>
           <w:color w:val="000000"/>
+          <w:highlight w:val="cyan"/>
         </w:rPr>
         <w:t xml:space="preserve"> </w:t>
       </w:r>
@@ -4818,6 +4939,7 @@
         <w:sdtPr>
           <w:rPr>
             <w:color w:val="000000"/>
+            <w:highlight w:val="cyan"/>
           </w:rPr>
           <w:id w:val="1381522270"/>
           <w:citation/>
@@ -4827,18 +4949,21 @@
           <w:r>
             <w:rPr>
               <w:color w:val="000000"/>
+              <w:highlight w:val="cyan"/>
             </w:rPr>
             <w:fldChar w:fldCharType="begin"/>
           </w:r>
           <w:r>
             <w:rPr>
               <w:color w:val="000000"/>
+              <w:highlight w:val="cyan"/>
             </w:rPr>
             <w:instrText xml:space="preserve">CITATION Wor23 \l 9226 </w:instrText>
           </w:r>
           <w:r>
             <w:rPr>
               <w:color w:val="000000"/>
+              <w:highlight w:val="cyan"/>
             </w:rPr>
             <w:fldChar w:fldCharType="separate"/>
           </w:r>
@@ -4846,12 +4971,14 @@
             <w:rPr>
               <w:noProof/>
               <w:color w:val="000000"/>
+              <w:highlight w:val="cyan"/>
             </w:rPr>
             <w:t>(World Health Organization, 2023)</w:t>
           </w:r>
           <w:r>
             <w:rPr>
               <w:color w:val="000000"/>
+              <w:highlight w:val="cyan"/>
             </w:rPr>
             <w:fldChar w:fldCharType="end"/>
           </w:r>
@@ -4860,6 +4987,7 @@
       <w:r>
         <w:rPr>
           <w:color w:val="000000"/>
+          <w:highlight w:val="cyan"/>
         </w:rPr>
         <w:t>.</w:t>
       </w:r>
@@ -4869,54 +4997,49 @@
         <w:ind w:firstLine="708"/>
         <w:rPr>
           <w:color w:val="000000"/>
-        </w:rPr>
-      </w:pPr>
-      <w:r>
-        <w:rPr>
-          <w:color w:val="000000"/>
-        </w:rPr>
-        <w:t>L</w:t>
-      </w:r>
-      <w:r>
-        <w:rPr>
-          <w:color w:val="000000"/>
-        </w:rPr>
-        <w:t>a realización de una colonoscopia de detección</w:t>
-      </w:r>
-      <w:r>
-        <w:rPr>
-          <w:color w:val="000000"/>
+          <w:highlight w:val="cyan"/>
+        </w:rPr>
+      </w:pPr>
+      <w:r>
+        <w:rPr>
+          <w:color w:val="000000"/>
+          <w:highlight w:val="cyan"/>
+        </w:rPr>
+        <w:t>La realización de una colonoscopia de detección</w:t>
+      </w:r>
+      <w:r>
+        <w:rPr>
+          <w:color w:val="000000"/>
+          <w:highlight w:val="cyan"/>
         </w:rPr>
         <w:t xml:space="preserve"> </w:t>
       </w:r>
       <w:r>
         <w:rPr>
           <w:color w:val="000000"/>
+          <w:highlight w:val="cyan"/>
         </w:rPr>
         <w:t>se asocia con</w:t>
       </w:r>
       <w:r>
         <w:rPr>
           <w:color w:val="000000"/>
+          <w:highlight w:val="cyan"/>
         </w:rPr>
         <w:t xml:space="preserve"> </w:t>
       </w:r>
       <w:r>
         <w:rPr>
           <w:color w:val="000000"/>
-        </w:rPr>
-        <w:t>una reducción de la mortalidad por cáncer de colon proximal</w:t>
-      </w:r>
-      <w:r>
-        <w:rPr>
-          <w:color w:val="000000"/>
-        </w:rPr>
-        <w:t xml:space="preserve"> y distal </w:t>
+          <w:highlight w:val="cyan"/>
+        </w:rPr>
+        <w:t xml:space="preserve">una reducción de la mortalidad por cáncer de colon proximal y distal </w:t>
       </w:r>
       <w:sdt>
         <w:sdtPr>
           <w:rPr>
             <w:color w:val="000000"/>
+            <w:highlight w:val="cyan"/>
           </w:rPr>
           <w:id w:val="1510785872"/>
           <w:citation/>
@@ -4926,18 +5049,21 @@
           <w:r>
             <w:rPr>
               <w:color w:val="000000"/>
+              <w:highlight w:val="cyan"/>
             </w:rPr>
             <w:fldChar w:fldCharType="begin"/>
           </w:r>
           <w:r>
             <w:rPr>
               <w:color w:val="000000"/>
+              <w:highlight w:val="cyan"/>
             </w:rPr>
             <w:instrText xml:space="preserve"> CITATION Nis13 \l 9226 </w:instrText>
           </w:r>
           <w:r>
             <w:rPr>
               <w:color w:val="000000"/>
+              <w:highlight w:val="cyan"/>
             </w:rPr>
             <w:fldChar w:fldCharType="separate"/>
           </w:r>
@@ -4945,12 +5071,14 @@
             <w:rPr>
               <w:noProof/>
               <w:color w:val="000000"/>
+              <w:highlight w:val="cyan"/>
             </w:rPr>
             <w:t>(Nishihara, y otros, 2013)</w:t>
           </w:r>
           <w:r>
             <w:rPr>
               <w:color w:val="000000"/>
+              <w:highlight w:val="cyan"/>
             </w:rPr>
             <w:fldChar w:fldCharType="end"/>
           </w:r>
@@ -4959,30 +5087,35 @@
       <w:r>
         <w:rPr>
           <w:color w:val="000000"/>
+          <w:highlight w:val="cyan"/>
         </w:rPr>
         <w:t>. E</w:t>
       </w:r>
       <w:r>
         <w:rPr>
           <w:color w:val="000000"/>
+          <w:highlight w:val="cyan"/>
         </w:rPr>
         <w:t xml:space="preserve">n comparación con la ausencia de exámenes de detección endoscópicos, </w:t>
       </w:r>
       <w:r>
         <w:rPr>
           <w:color w:val="000000"/>
+          <w:highlight w:val="cyan"/>
         </w:rPr>
         <w:t>se presentó</w:t>
       </w:r>
       <w:r>
         <w:rPr>
           <w:color w:val="000000"/>
+          <w:highlight w:val="cyan"/>
         </w:rPr>
         <w:t xml:space="preserve"> un riesgo 67 % menor de muerte por cáncer colorrectal en general</w:t>
       </w:r>
       <w:r>
         <w:rPr>
           <w:color w:val="000000"/>
+          <w:highlight w:val="cyan"/>
         </w:rPr>
         <w:t xml:space="preserve"> después de realizar una colonoscopia de detección</w:t>
       </w:r>
@@ -4990,6 +5123,7 @@
         <w:sdtPr>
           <w:rPr>
             <w:color w:val="000000"/>
+            <w:highlight w:val="cyan"/>
           </w:rPr>
           <w:id w:val="-1512747167"/>
           <w:citation/>
@@ -4999,18 +5133,21 @@
           <w:r>
             <w:rPr>
               <w:color w:val="000000"/>
+              <w:highlight w:val="cyan"/>
             </w:rPr>
             <w:fldChar w:fldCharType="begin"/>
           </w:r>
           <w:r>
             <w:rPr>
               <w:color w:val="000000"/>
+              <w:highlight w:val="cyan"/>
             </w:rPr>
             <w:instrText xml:space="preserve"> CITATION Dou18 \l 9226 </w:instrText>
           </w:r>
           <w:r>
             <w:rPr>
               <w:color w:val="000000"/>
+              <w:highlight w:val="cyan"/>
             </w:rPr>
             <w:fldChar w:fldCharType="separate"/>
           </w:r>
@@ -5018,19 +5155,14 @@
             <w:rPr>
               <w:noProof/>
               <w:color w:val="000000"/>
+              <w:highlight w:val="cyan"/>
             </w:rPr>
-            <w:t xml:space="preserve"> </w:t>
-          </w:r>
-          <w:r>
-            <w:rPr>
-              <w:noProof/>
-              <w:color w:val="000000"/>
-            </w:rPr>
-            <w:t>(Doubeni, y otros, 2018)</w:t>
+            <w:t xml:space="preserve"> (Doubeni, y otros, 2018)</w:t>
           </w:r>
           <w:r>
             <w:rPr>
               <w:color w:val="000000"/>
+              <w:highlight w:val="cyan"/>
             </w:rPr>
             <w:fldChar w:fldCharType="end"/>
           </w:r>
@@ -5039,42 +5171,49 @@
       <w:r>
         <w:rPr>
           <w:color w:val="000000"/>
+          <w:highlight w:val="cyan"/>
         </w:rPr>
         <w:t>.</w:t>
       </w:r>
       <w:r>
         <w:rPr>
           <w:color w:val="000000"/>
+          <w:highlight w:val="cyan"/>
         </w:rPr>
         <w:t xml:space="preserve"> </w:t>
       </w:r>
       <w:r>
         <w:rPr>
           <w:color w:val="000000"/>
+          <w:highlight w:val="cyan"/>
         </w:rPr>
         <w:t>La colonoscopia es</w:t>
       </w:r>
       <w:r>
         <w:rPr>
           <w:color w:val="000000"/>
+          <w:highlight w:val="cyan"/>
         </w:rPr>
         <w:t xml:space="preserve"> un examen por imágenes mínimamente invasivo de todo el colon y el recto</w:t>
       </w:r>
       <w:r>
         <w:rPr>
           <w:color w:val="000000"/>
+          <w:highlight w:val="cyan"/>
         </w:rPr>
         <w:t xml:space="preserve"> que</w:t>
       </w:r>
       <w:r>
         <w:rPr>
           <w:color w:val="000000"/>
+          <w:highlight w:val="cyan"/>
         </w:rPr>
         <w:t xml:space="preserve"> permite la detección de pólipos, la caracterización de la densidad y el sitio del tumor</w:t>
       </w:r>
       <w:r>
         <w:rPr>
           <w:color w:val="000000"/>
+          <w:highlight w:val="cyan"/>
         </w:rPr>
         <w:t xml:space="preserve"> </w:t>
       </w:r>
@@ -5082,6 +5221,7 @@
         <w:sdtPr>
           <w:rPr>
             <w:color w:val="000000"/>
+            <w:highlight w:val="cyan"/>
           </w:rPr>
           <w:id w:val="968783539"/>
           <w:citation/>
@@ -5091,18 +5231,21 @@
           <w:r>
             <w:rPr>
               <w:color w:val="000000"/>
+              <w:highlight w:val="cyan"/>
             </w:rPr>
             <w:fldChar w:fldCharType="begin"/>
           </w:r>
           <w:r>
             <w:rPr>
               <w:color w:val="000000"/>
+              <w:highlight w:val="cyan"/>
             </w:rPr>
             <w:instrText xml:space="preserve"> CITATION Con13 \l 9226 </w:instrText>
           </w:r>
           <w:r>
             <w:rPr>
               <w:color w:val="000000"/>
+              <w:highlight w:val="cyan"/>
             </w:rPr>
             <w:fldChar w:fldCharType="separate"/>
           </w:r>
@@ -5110,12 +5253,14 @@
             <w:rPr>
               <w:noProof/>
               <w:color w:val="000000"/>
+              <w:highlight w:val="cyan"/>
             </w:rPr>
             <w:t>(Conteduca, Sansonno, Russi, &amp; Dammacco, 2013)</w:t>
           </w:r>
           <w:r>
             <w:rPr>
               <w:color w:val="000000"/>
+              <w:highlight w:val="cyan"/>
             </w:rPr>
             <w:fldChar w:fldCharType="end"/>
           </w:r>
@@ -5124,60 +5269,63 @@
       <w:r>
         <w:rPr>
           <w:color w:val="000000"/>
+          <w:highlight w:val="cyan"/>
         </w:rPr>
         <w:t>.</w:t>
       </w:r>
       <w:r>
         <w:rPr>
           <w:color w:val="000000"/>
+          <w:highlight w:val="cyan"/>
         </w:rPr>
         <w:t xml:space="preserve"> </w:t>
       </w:r>
       <w:r>
         <w:rPr>
           <w:color w:val="000000"/>
+          <w:highlight w:val="cyan"/>
         </w:rPr>
         <w:t xml:space="preserve">En </w:t>
       </w:r>
       <w:r>
         <w:rPr>
           <w:color w:val="000000"/>
+          <w:highlight w:val="cyan"/>
         </w:rPr>
         <w:t>este</w:t>
       </w:r>
       <w:r>
         <w:rPr>
           <w:color w:val="000000"/>
-        </w:rPr>
-        <w:t xml:space="preserve"> </w:t>
-      </w:r>
-      <w:r>
-        <w:rPr>
-          <w:color w:val="000000"/>
-        </w:rPr>
-        <w:t>procedimiento</w:t>
-      </w:r>
-      <w:r>
-        <w:rPr>
-          <w:color w:val="000000"/>
+          <w:highlight w:val="cyan"/>
+        </w:rPr>
+        <w:t xml:space="preserve"> procedimiento</w:t>
+      </w:r>
+      <w:r>
+        <w:rPr>
+          <w:color w:val="000000"/>
+          <w:highlight w:val="cyan"/>
         </w:rPr>
         <w:t>,</w:t>
       </w:r>
       <w:r>
         <w:rPr>
           <w:color w:val="000000"/>
+          <w:highlight w:val="cyan"/>
         </w:rPr>
         <w:t xml:space="preserve"> un médico utiliza un tubo flexible con una cámara en un extremo, llamado colonoscopio o endoscopio, para observar el interior del recto y el colon</w:t>
       </w:r>
       <w:r>
         <w:rPr>
           <w:color w:val="000000"/>
+          <w:highlight w:val="cyan"/>
         </w:rPr>
         <w:t xml:space="preserve"> en busca de pólipos</w:t>
       </w:r>
       <w:r>
         <w:rPr>
           <w:color w:val="000000"/>
+          <w:highlight w:val="cyan"/>
         </w:rPr>
         <w:t xml:space="preserve"> </w:t>
       </w:r>
@@ -5185,6 +5333,7 @@
         <w:sdtPr>
           <w:rPr>
             <w:color w:val="000000"/>
+            <w:highlight w:val="cyan"/>
           </w:rPr>
           <w:id w:val="872354285"/>
           <w:citation/>
@@ -5194,18 +5343,21 @@
           <w:r>
             <w:rPr>
               <w:color w:val="000000"/>
+              <w:highlight w:val="cyan"/>
             </w:rPr>
             <w:fldChar w:fldCharType="begin"/>
           </w:r>
           <w:r>
             <w:rPr>
               <w:color w:val="000000"/>
+              <w:highlight w:val="cyan"/>
             </w:rPr>
             <w:instrText xml:space="preserve"> CITATION Ame23 \l 9226 </w:instrText>
           </w:r>
           <w:r>
             <w:rPr>
               <w:color w:val="000000"/>
+              <w:highlight w:val="cyan"/>
             </w:rPr>
             <w:fldChar w:fldCharType="separate"/>
           </w:r>
@@ -5213,12 +5365,14 @@
             <w:rPr>
               <w:noProof/>
               <w:color w:val="000000"/>
+              <w:highlight w:val="cyan"/>
             </w:rPr>
             <w:t>(American Cancer Society, 2023)</w:t>
           </w:r>
           <w:r>
             <w:rPr>
               <w:color w:val="000000"/>
+              <w:highlight w:val="cyan"/>
             </w:rPr>
             <w:fldChar w:fldCharType="end"/>
           </w:r>
@@ -5227,6 +5381,7 @@
       <w:r>
         <w:rPr>
           <w:color w:val="000000"/>
+          <w:highlight w:val="cyan"/>
         </w:rPr>
         <w:t>.</w:t>
       </w:r>
@@ -5248,78 +5403,90 @@
       <w:r>
         <w:rPr>
           <w:color w:val="000000"/>
+          <w:highlight w:val="cyan"/>
         </w:rPr>
         <w:t xml:space="preserve">Un </w:t>
       </w:r>
       <w:r>
         <w:rPr>
           <w:color w:val="000000"/>
+          <w:highlight w:val="cyan"/>
         </w:rPr>
         <w:t xml:space="preserve">pólipo colorrectal </w:t>
       </w:r>
       <w:r>
         <w:rPr>
           <w:color w:val="000000"/>
+          <w:highlight w:val="cyan"/>
         </w:rPr>
         <w:t>maligno</w:t>
       </w:r>
       <w:r>
         <w:rPr>
           <w:color w:val="000000"/>
+          <w:highlight w:val="cyan"/>
         </w:rPr>
         <w:t xml:space="preserve"> </w:t>
       </w:r>
       <w:r>
         <w:rPr>
           <w:color w:val="000000"/>
-        </w:rPr>
-        <w:t>s</w:t>
-      </w:r>
-      <w:r>
-        <w:rPr>
-          <w:color w:val="000000"/>
-        </w:rPr>
-        <w:t>e refiere a un adenoma</w:t>
-      </w:r>
-      <w:r>
-        <w:rPr>
-          <w:color w:val="000000"/>
-        </w:rPr>
-        <w:t xml:space="preserve"> (</w:t>
-      </w:r>
-      <w:r>
-        <w:rPr>
-          <w:color w:val="000000"/>
-        </w:rPr>
-        <w:t>protrusión anormal de la mucosa</w:t>
-      </w:r>
-      <w:r>
-        <w:rPr>
-          <w:color w:val="000000"/>
+          <w:highlight w:val="cyan"/>
+        </w:rPr>
+        <w:t>se refiere a un adenoma</w:t>
+      </w:r>
+      <w:r>
+        <w:rPr>
+          <w:color w:val="000000"/>
+          <w:highlight w:val="cyan"/>
+        </w:rPr>
+        <w:t xml:space="preserve"> (protrusión anormal de la mucosa</w:t>
+      </w:r>
+      <w:r>
+        <w:rPr>
+          <w:color w:val="000000"/>
+          <w:highlight w:val="cyan"/>
         </w:rPr>
         <w:t>:</w:t>
       </w:r>
       <w:r>
         <w:rPr>
           <w:color w:val="000000"/>
+          <w:highlight w:val="cyan"/>
         </w:rPr>
         <w:t xml:space="preserve"> </w:t>
       </w:r>
       <w:r>
         <w:rPr>
           <w:color w:val="000000"/>
+          <w:highlight w:val="cyan"/>
         </w:rPr>
         <w:fldChar w:fldCharType="begin"/>
       </w:r>
       <w:r>
         <w:rPr>
           <w:color w:val="000000"/>
+          <w:highlight w:val="cyan"/>
         </w:rPr>
         <w:instrText xml:space="preserve"> REF _Ref151084196 \h </w:instrText>
       </w:r>
       <w:r>
         <w:rPr>
           <w:color w:val="000000"/>
+          <w:highlight w:val="cyan"/>
+        </w:rPr>
+      </w:r>
+      <w:r>
+        <w:rPr>
+          <w:color w:val="000000"/>
+          <w:highlight w:val="cyan"/>
+        </w:rPr>
+        <w:instrText xml:space="preserve"> \* MERGEFORMAT </w:instrText>
+      </w:r>
+      <w:r>
+        <w:rPr>
+          <w:color w:val="000000"/>
+          <w:highlight w:val="cyan"/>
         </w:rPr>
         <w:fldChar w:fldCharType="separate"/>
       </w:r>
@@ -5328,55 +5495,109 @@
           <w:b/>
           <w:bCs/>
           <w:color w:val="000000"/>
-          <w:lang w:val="es-ES"/>
-        </w:rPr>
-        <w:t>Error! Reference source not found.</w:t>
-      </w:r>
-      <w:r>
-        <w:rPr>
-          <w:color w:val="000000"/>
+          <w:highlight w:val="cyan"/>
+          <w:lang w:val="es-ES"/>
+        </w:rPr>
+        <w:t xml:space="preserve">Error! Reference </w:t>
+      </w:r>
+      <w:proofErr w:type="spellStart"/>
+      <w:r>
+        <w:rPr>
+          <w:b/>
+          <w:bCs/>
+          <w:color w:val="000000"/>
+          <w:highlight w:val="cyan"/>
+          <w:lang w:val="es-ES"/>
+        </w:rPr>
+        <w:t>source</w:t>
+      </w:r>
+      <w:proofErr w:type="spellEnd"/>
+      <w:r>
+        <w:rPr>
+          <w:b/>
+          <w:bCs/>
+          <w:color w:val="000000"/>
+          <w:highlight w:val="cyan"/>
+          <w:lang w:val="es-ES"/>
+        </w:rPr>
+        <w:t xml:space="preserve"> </w:t>
+      </w:r>
+      <w:proofErr w:type="spellStart"/>
+      <w:r>
+        <w:rPr>
+          <w:b/>
+          <w:bCs/>
+          <w:color w:val="000000"/>
+          <w:highlight w:val="cyan"/>
+          <w:lang w:val="es-ES"/>
+        </w:rPr>
+        <w:t>not</w:t>
+      </w:r>
+      <w:proofErr w:type="spellEnd"/>
+      <w:r>
+        <w:rPr>
+          <w:b/>
+          <w:bCs/>
+          <w:color w:val="000000"/>
+          <w:highlight w:val="cyan"/>
+          <w:lang w:val="es-ES"/>
+        </w:rPr>
+        <w:t xml:space="preserve"> </w:t>
+      </w:r>
+      <w:proofErr w:type="spellStart"/>
+      <w:r>
+        <w:rPr>
+          <w:b/>
+          <w:bCs/>
+          <w:color w:val="000000"/>
+          <w:highlight w:val="cyan"/>
+          <w:lang w:val="es-ES"/>
+        </w:rPr>
+        <w:t>found</w:t>
+      </w:r>
+      <w:proofErr w:type="spellEnd"/>
+      <w:r>
+        <w:rPr>
+          <w:b/>
+          <w:bCs/>
+          <w:color w:val="000000"/>
+          <w:highlight w:val="cyan"/>
+          <w:lang w:val="es-ES"/>
+        </w:rPr>
+        <w:t>.</w:t>
+      </w:r>
+      <w:r>
+        <w:rPr>
+          <w:color w:val="000000"/>
+          <w:highlight w:val="cyan"/>
         </w:rPr>
         <w:fldChar w:fldCharType="end"/>
       </w:r>
       <w:r>
         <w:rPr>
           <w:color w:val="000000"/>
+          <w:highlight w:val="cyan"/>
         </w:rPr>
         <w:t>)</w:t>
       </w:r>
       <w:r>
         <w:rPr>
           <w:color w:val="000000"/>
+          <w:highlight w:val="cyan"/>
         </w:rPr>
         <w:t xml:space="preserve"> que parece benigno macroscópicamente, pero en el que hay invasión a través de la mucosa muscular hacia la submucosa</w:t>
       </w:r>
       <w:r>
         <w:rPr>
           <w:color w:val="000000"/>
-        </w:rPr>
-        <w:t>,</w:t>
-      </w:r>
-      <w:r>
-        <w:rPr>
-          <w:color w:val="000000"/>
-        </w:rPr>
-        <w:t xml:space="preserve"> </w:t>
-      </w:r>
-      <w:r>
-        <w:rPr>
-          <w:color w:val="000000"/>
-        </w:rPr>
-        <w:t>por</w:t>
-      </w:r>
-      <w:r>
-        <w:rPr>
-          <w:color w:val="000000"/>
-        </w:rPr>
-        <w:t xml:space="preserve"> lo tanto, un pólipo maligno es un carcinoma temprano</w:t>
-      </w:r>
-      <w:r>
-        <w:rPr>
-          <w:color w:val="000000"/>
+          <w:highlight w:val="cyan"/>
+        </w:rPr>
+        <w:t>, por lo tanto, un pólipo maligno es un carcinoma temprano</w:t>
+      </w:r>
+      <w:r>
+        <w:rPr>
+          <w:color w:val="000000"/>
+          <w:highlight w:val="cyan"/>
         </w:rPr>
         <w:t xml:space="preserve"> </w:t>
       </w:r>
@@ -5384,6 +5605,7 @@
         <w:sdtPr>
           <w:rPr>
             <w:color w:val="000000"/>
+            <w:highlight w:val="cyan"/>
           </w:rPr>
           <w:id w:val="-1049292953"/>
           <w:citation/>
@@ -5393,18 +5615,21 @@
           <w:r>
             <w:rPr>
               <w:color w:val="000000"/>
+              <w:highlight w:val="cyan"/>
             </w:rPr>
             <w:fldChar w:fldCharType="begin"/>
           </w:r>
           <w:r>
             <w:rPr>
               <w:color w:val="000000"/>
+              <w:highlight w:val="cyan"/>
             </w:rPr>
             <w:instrText xml:space="preserve"> CITATION Wil13 \l 9226 </w:instrText>
           </w:r>
           <w:r>
             <w:rPr>
               <w:color w:val="000000"/>
+              <w:highlight w:val="cyan"/>
             </w:rPr>
             <w:fldChar w:fldCharType="separate"/>
           </w:r>
@@ -5412,12 +5637,14 @@
             <w:rPr>
               <w:noProof/>
               <w:color w:val="000000"/>
+              <w:highlight w:val="cyan"/>
             </w:rPr>
             <w:t>(Williams, y otros, 2013)</w:t>
           </w:r>
           <w:r>
             <w:rPr>
               <w:color w:val="000000"/>
+              <w:highlight w:val="cyan"/>
             </w:rPr>
             <w:fldChar w:fldCharType="end"/>
           </w:r>
@@ -5426,6 +5653,7 @@
       <w:r>
         <w:rPr>
           <w:color w:val="000000"/>
+          <w:highlight w:val="cyan"/>
         </w:rPr>
         <w:t>.</w:t>
       </w:r>
@@ -5626,12 +5854,14 @@
       <w:pPr>
         <w:rPr>
           <w:color w:val="000000"/>
-          <w:lang w:val="es-ES"/>
-        </w:rPr>
-      </w:pPr>
-      <w:r>
-        <w:rPr>
-          <w:color w:val="000000"/>
+          <w:highlight w:val="cyan"/>
+          <w:lang w:val="es-ES"/>
+        </w:rPr>
+      </w:pPr>
+      <w:r>
+        <w:rPr>
+          <w:color w:val="000000"/>
+          <w:highlight w:val="cyan"/>
           <w:lang w:val="es-ES"/>
         </w:rPr>
         <w:t>L</w:t>
@@ -5639,6 +5869,7 @@
       <w:r>
         <w:rPr>
           <w:color w:val="000000"/>
+          <w:highlight w:val="cyan"/>
           <w:lang w:val="es-ES"/>
         </w:rPr>
         <w:t>a colonoscopia es un método imperfecto y de calidad variable, con tasas de error del 17 % al 28% para pólipos de cualquier tamaño, del 2,1 % al 12 % para pólipos grandes y del 5 % al 11 % para adenomas avanzados</w:t>
@@ -5646,6 +5877,7 @@
       <w:r>
         <w:rPr>
           <w:color w:val="000000"/>
+          <w:highlight w:val="cyan"/>
           <w:lang w:val="es-ES"/>
         </w:rPr>
         <w:t>. A</w:t>
@@ -5653,6 +5885,7 @@
       <w:r>
         <w:rPr>
           <w:color w:val="000000"/>
+          <w:highlight w:val="cyan"/>
           <w:lang w:val="es-ES"/>
         </w:rPr>
         <w:t xml:space="preserve">demás, las tasas de detección de adenomas y lesiones serradas sésiles varían entre </w:t>
@@ -5661,6 +5894,7 @@
       <w:r>
         <w:rPr>
           <w:color w:val="000000"/>
+          <w:highlight w:val="cyan"/>
           <w:lang w:val="es-ES"/>
         </w:rPr>
         <w:t>colonoscopistas</w:t>
@@ -5669,6 +5903,7 @@
       <w:r>
         <w:rPr>
           <w:color w:val="000000"/>
+          <w:highlight w:val="cyan"/>
           <w:lang w:val="es-ES"/>
         </w:rPr>
         <w:t xml:space="preserve"> </w:t>
@@ -5677,6 +5912,7 @@
         <w:sdtPr>
           <w:rPr>
             <w:color w:val="000000"/>
+            <w:highlight w:val="cyan"/>
             <w:lang w:val="es-ES"/>
           </w:rPr>
           <w:id w:val="404654547"/>
@@ -5687,6 +5923,7 @@
           <w:r>
             <w:rPr>
               <w:color w:val="000000"/>
+              <w:highlight w:val="cyan"/>
               <w:lang w:val="es-ES"/>
             </w:rPr>
             <w:fldChar w:fldCharType="begin"/>
@@ -5694,12 +5931,14 @@
           <w:r>
             <w:rPr>
               <w:color w:val="000000"/>
+              <w:highlight w:val="cyan"/>
             </w:rPr>
             <w:instrText xml:space="preserve"> CITATION Par22 \l 9226 </w:instrText>
           </w:r>
           <w:r>
             <w:rPr>
               <w:color w:val="000000"/>
+              <w:highlight w:val="cyan"/>
               <w:lang w:val="es-ES"/>
             </w:rPr>
             <w:fldChar w:fldCharType="separate"/>
@@ -5708,12 +5947,14 @@
             <w:rPr>
               <w:noProof/>
               <w:color w:val="000000"/>
+              <w:highlight w:val="cyan"/>
             </w:rPr>
             <w:t>(Park &amp; Cha, 2022)</w:t>
           </w:r>
           <w:r>
             <w:rPr>
               <w:color w:val="000000"/>
+              <w:highlight w:val="cyan"/>
               <w:lang w:val="es-ES"/>
             </w:rPr>
             <w:fldChar w:fldCharType="end"/>
@@ -5723,6 +5964,7 @@
       <w:r>
         <w:rPr>
           <w:color w:val="000000"/>
+          <w:highlight w:val="cyan"/>
           <w:lang w:val="es-ES"/>
         </w:rPr>
         <w:t>.</w:t>
@@ -5730,6 +5972,7 @@
       <w:r>
         <w:rPr>
           <w:color w:val="000000"/>
+          <w:highlight w:val="cyan"/>
           <w:lang w:val="es-ES"/>
         </w:rPr>
         <w:t xml:space="preserve"> </w:t>
@@ -5737,34 +5980,23 @@
       <w:r>
         <w:rPr>
           <w:color w:val="000000"/>
-          <w:lang w:val="es-ES"/>
-        </w:rPr>
-        <w:t>L</w:t>
-      </w:r>
-      <w:r>
-        <w:rPr>
-          <w:color w:val="000000"/>
-          <w:lang w:val="es-ES"/>
-        </w:rPr>
-        <w:t>a evidencia indirecta sugiere que</w:t>
-      </w:r>
-      <w:r>
-        <w:rPr>
-          <w:color w:val="000000"/>
-          <w:lang w:val="es-ES"/>
-        </w:rPr>
-        <w:t xml:space="preserve">, </w:t>
-      </w:r>
-      <w:r>
-        <w:rPr>
-          <w:color w:val="000000"/>
-          <w:lang w:val="es-ES"/>
-        </w:rPr>
-        <w:t xml:space="preserve">a pesar de la experiencia y las habilidades de </w:t>
-      </w:r>
-      <w:r>
-        <w:rPr>
-          <w:color w:val="000000"/>
+          <w:highlight w:val="cyan"/>
+          <w:lang w:val="es-ES"/>
+        </w:rPr>
+        <w:t>La evidencia indirecta sugiere que</w:t>
+      </w:r>
+      <w:r>
+        <w:rPr>
+          <w:color w:val="000000"/>
+          <w:highlight w:val="cyan"/>
+          <w:lang w:val="es-ES"/>
+        </w:rPr>
+        <w:t xml:space="preserve">, a pesar de la experiencia y las habilidades de </w:t>
+      </w:r>
+      <w:r>
+        <w:rPr>
+          <w:color w:val="000000"/>
+          <w:highlight w:val="cyan"/>
           <w:lang w:val="es-ES"/>
         </w:rPr>
         <w:t>los</w:t>
@@ -5772,6 +6004,7 @@
       <w:r>
         <w:rPr>
           <w:color w:val="000000"/>
+          <w:highlight w:val="cyan"/>
           <w:lang w:val="es-ES"/>
         </w:rPr>
         <w:t xml:space="preserve"> médico</w:t>
@@ -5779,6 +6012,7 @@
       <w:r>
         <w:rPr>
           <w:color w:val="000000"/>
+          <w:highlight w:val="cyan"/>
           <w:lang w:val="es-ES"/>
         </w:rPr>
         <w:t>s</w:t>
@@ -5786,6 +6020,7 @@
       <w:r>
         <w:rPr>
           <w:color w:val="000000"/>
+          <w:highlight w:val="cyan"/>
           <w:lang w:val="es-ES"/>
         </w:rPr>
         <w:t>, durante una colonoscopia larga, algunos pólipos pueden pasar desapercibidos</w:t>
@@ -5793,27 +6028,15 @@
       <w:r>
         <w:rPr>
           <w:color w:val="000000"/>
-          <w:lang w:val="es-ES"/>
-        </w:rPr>
-        <w:t xml:space="preserve">, </w:t>
-      </w:r>
-      <w:r>
-        <w:rPr>
-          <w:color w:val="000000"/>
-          <w:lang w:val="es-ES"/>
-        </w:rPr>
-        <w:t>incluso cuando están dentro del campo de visión endoscópico</w:t>
-      </w:r>
-      <w:r>
-        <w:rPr>
-          <w:color w:val="000000"/>
-          <w:lang w:val="es-ES"/>
-        </w:rPr>
-        <w:t>,</w:t>
-      </w:r>
-      <w:r>
-        <w:rPr>
-          <w:color w:val="000000"/>
+          <w:highlight w:val="cyan"/>
+          <w:lang w:val="es-ES"/>
+        </w:rPr>
+        <w:t>, incluso cuando están dentro del campo de visión endoscópico,</w:t>
+      </w:r>
+      <w:r>
+        <w:rPr>
+          <w:color w:val="000000"/>
+          <w:highlight w:val="cyan"/>
           <w:lang w:val="es-ES"/>
         </w:rPr>
         <w:t xml:space="preserve"> debido </w:t>
@@ -5821,6 +6044,7 @@
       <w:r>
         <w:rPr>
           <w:color w:val="000000"/>
+          <w:highlight w:val="cyan"/>
           <w:lang w:val="es-ES"/>
         </w:rPr>
         <w:lastRenderedPageBreak/>
@@ -5829,6 +6053,7 @@
       <w:r>
         <w:rPr>
           <w:color w:val="000000"/>
+          <w:highlight w:val="cyan"/>
           <w:lang w:val="es-ES"/>
         </w:rPr>
         <w:t>, por lo cual</w:t>
@@ -5836,6 +6061,7 @@
       <w:r>
         <w:rPr>
           <w:color w:val="000000"/>
+          <w:highlight w:val="cyan"/>
           <w:lang w:val="es-ES"/>
         </w:rPr>
         <w:t xml:space="preserve"> los endoscopistas podrían no identificar las lesiones </w:t>
@@ -5844,6 +6070,7 @@
         <w:sdtPr>
           <w:rPr>
             <w:color w:val="000000"/>
+            <w:highlight w:val="cyan"/>
             <w:lang w:val="es-ES"/>
           </w:rPr>
           <w:id w:val="-2084139409"/>
@@ -5854,6 +6081,7 @@
           <w:r>
             <w:rPr>
               <w:color w:val="000000"/>
+              <w:highlight w:val="cyan"/>
               <w:lang w:val="es-ES"/>
             </w:rPr>
             <w:fldChar w:fldCharType="begin"/>
@@ -5861,12 +6089,14 @@
           <w:r>
             <w:rPr>
               <w:color w:val="000000"/>
+              <w:highlight w:val="cyan"/>
             </w:rPr>
             <w:instrText xml:space="preserve"> CITATION Ahm19 \l 9226 </w:instrText>
           </w:r>
           <w:r>
             <w:rPr>
               <w:color w:val="000000"/>
+              <w:highlight w:val="cyan"/>
               <w:lang w:val="es-ES"/>
             </w:rPr>
             <w:fldChar w:fldCharType="separate"/>
@@ -5875,12 +6105,14 @@
             <w:rPr>
               <w:noProof/>
               <w:color w:val="000000"/>
+              <w:highlight w:val="cyan"/>
             </w:rPr>
             <w:t>(Ahmad, y otros, 2019)</w:t>
           </w:r>
           <w:r>
             <w:rPr>
               <w:color w:val="000000"/>
+              <w:highlight w:val="cyan"/>
               <w:lang w:val="es-ES"/>
             </w:rPr>
             <w:fldChar w:fldCharType="end"/>
@@ -5890,6 +6122,7 @@
       <w:r>
         <w:rPr>
           <w:color w:val="000000"/>
+          <w:highlight w:val="cyan"/>
           <w:lang w:val="es-ES"/>
         </w:rPr>
         <w:t>.</w:t>
@@ -5897,6 +6130,7 @@
       <w:r>
         <w:rPr>
           <w:color w:val="000000"/>
+          <w:highlight w:val="cyan"/>
           <w:lang w:val="es-ES"/>
         </w:rPr>
         <w:t xml:space="preserve"> </w:t>
@@ -5904,6 +6138,7 @@
       <w:r>
         <w:rPr>
           <w:color w:val="000000"/>
+          <w:highlight w:val="cyan"/>
           <w:lang w:val="es-ES"/>
         </w:rPr>
         <w:t>L</w:t>
@@ -5911,6 +6146,7 @@
       <w:r>
         <w:rPr>
           <w:color w:val="000000"/>
+          <w:highlight w:val="cyan"/>
           <w:lang w:val="es-ES"/>
         </w:rPr>
         <w:t>o</w:t>
@@ -5918,6 +6154,7 @@
       <w:r>
         <w:rPr>
           <w:color w:val="000000"/>
+          <w:highlight w:val="cyan"/>
           <w:lang w:val="es-ES"/>
         </w:rPr>
         <w:t xml:space="preserve">s </w:t>
@@ -5925,57 +6162,15 @@
       <w:r>
         <w:rPr>
           <w:color w:val="000000"/>
-          <w:lang w:val="es-ES"/>
-        </w:rPr>
-        <w:t>pólipos serrados sésiles</w:t>
-      </w:r>
-      <w:r>
-        <w:rPr>
-          <w:color w:val="000000"/>
-          <w:lang w:val="es-ES"/>
-        </w:rPr>
-        <w:t xml:space="preserve"> (</w:t>
-      </w:r>
-      <w:r>
-        <w:rPr>
-          <w:color w:val="000000"/>
-          <w:lang w:val="es-ES"/>
-        </w:rPr>
-        <w:t xml:space="preserve">lesiones </w:t>
-      </w:r>
-      <w:r>
-        <w:rPr>
-          <w:color w:val="000000"/>
-          <w:lang w:val="es-ES"/>
-        </w:rPr>
-        <w:t xml:space="preserve">que luego </w:t>
-      </w:r>
-      <w:r>
-        <w:rPr>
-          <w:color w:val="000000"/>
-          <w:lang w:val="es-ES"/>
-        </w:rPr>
-        <w:t xml:space="preserve">progresan a </w:t>
-      </w:r>
-      <w:proofErr w:type="spellStart"/>
-      <w:r>
-        <w:rPr>
-          <w:color w:val="000000"/>
-          <w:lang w:val="es-ES"/>
-        </w:rPr>
-        <w:t>CCR</w:t>
-      </w:r>
-      <w:proofErr w:type="spellEnd"/>
-      <w:r>
-        <w:rPr>
-          <w:color w:val="000000"/>
-          <w:lang w:val="es-ES"/>
-        </w:rPr>
-        <w:t xml:space="preserve">) </w:t>
-      </w:r>
-      <w:r>
-        <w:rPr>
-          <w:color w:val="000000"/>
+          <w:highlight w:val="cyan"/>
+          <w:lang w:val="es-ES"/>
+        </w:rPr>
+        <w:t xml:space="preserve">pólipos serrados sésiles (lesiones que luego progresan a CCR) </w:t>
+      </w:r>
+      <w:r>
+        <w:rPr>
+          <w:color w:val="000000"/>
+          <w:highlight w:val="cyan"/>
           <w:lang w:val="es-ES"/>
         </w:rPr>
         <w:t>suelen ser planas y estar cubiertas por una capa mucosa, lo que significa que pueden ser difíciles de detectar en la colonoscopia</w:t>
@@ -5983,6 +6178,7 @@
       <w:r>
         <w:rPr>
           <w:color w:val="000000"/>
+          <w:highlight w:val="cyan"/>
           <w:lang w:val="es-ES"/>
         </w:rPr>
         <w:t xml:space="preserve"> </w:t>
@@ -5991,6 +6187,7 @@
         <w:sdtPr>
           <w:rPr>
             <w:color w:val="000000"/>
+            <w:highlight w:val="cyan"/>
             <w:lang w:val="es-ES"/>
           </w:rPr>
           <w:id w:val="158818279"/>
@@ -6001,6 +6198,7 @@
           <w:r>
             <w:rPr>
               <w:color w:val="000000"/>
+              <w:highlight w:val="cyan"/>
               <w:lang w:val="es-ES"/>
             </w:rPr>
             <w:fldChar w:fldCharType="begin"/>
@@ -6008,12 +6206,14 @@
           <w:r>
             <w:rPr>
               <w:color w:val="000000"/>
+              <w:highlight w:val="cyan"/>
             </w:rPr>
             <w:instrText xml:space="preserve"> CITATION Shi20 \l 9226 </w:instrText>
           </w:r>
           <w:r>
             <w:rPr>
               <w:color w:val="000000"/>
+              <w:highlight w:val="cyan"/>
               <w:lang w:val="es-ES"/>
             </w:rPr>
             <w:fldChar w:fldCharType="separate"/>
@@ -6022,12 +6222,14 @@
             <w:rPr>
               <w:noProof/>
               <w:color w:val="000000"/>
+              <w:highlight w:val="cyan"/>
             </w:rPr>
             <w:t>(Shine, Bui, &amp; Burgess, 2020)</w:t>
           </w:r>
           <w:r>
             <w:rPr>
               <w:color w:val="000000"/>
+              <w:highlight w:val="cyan"/>
               <w:lang w:val="es-ES"/>
             </w:rPr>
             <w:fldChar w:fldCharType="end"/>
@@ -6037,6 +6239,7 @@
       <w:r>
         <w:rPr>
           <w:color w:val="000000"/>
+          <w:highlight w:val="cyan"/>
           <w:lang w:val="es-ES"/>
         </w:rPr>
         <w:t>.</w:t>
@@ -6052,6 +6255,7 @@
       <w:r>
         <w:rPr>
           <w:color w:val="000000"/>
+          <w:highlight w:val="cyan"/>
           <w:lang w:val="es-ES"/>
         </w:rPr>
         <w:t>Debido a las múltiples formas</w:t>
@@ -6059,6 +6263,7 @@
       <w:r>
         <w:rPr>
           <w:color w:val="000000"/>
+          <w:highlight w:val="cyan"/>
           <w:lang w:val="es-ES"/>
         </w:rPr>
         <w:t xml:space="preserve"> y</w:t>
@@ -6066,6 +6271,7 @@
       <w:r>
         <w:rPr>
           <w:color w:val="000000"/>
+          <w:highlight w:val="cyan"/>
           <w:lang w:val="es-ES"/>
         </w:rPr>
         <w:t xml:space="preserve"> tamaños de los pólipos</w:t>
@@ -6073,6 +6279,7 @@
       <w:r>
         <w:rPr>
           <w:color w:val="000000"/>
+          <w:highlight w:val="cyan"/>
           <w:lang w:val="es-ES"/>
         </w:rPr>
         <w:t xml:space="preserve"> y la dificultad para ser identificados</w:t>
@@ -6080,6 +6287,7 @@
       <w:r>
         <w:rPr>
           <w:color w:val="000000"/>
+          <w:highlight w:val="cyan"/>
           <w:lang w:val="es-ES"/>
         </w:rPr>
         <w:t xml:space="preserve"> al </w:t>
@@ -6087,48 +6295,31 @@
       <w:r>
         <w:rPr>
           <w:color w:val="000000"/>
-          <w:lang w:val="es-ES"/>
-        </w:rPr>
-        <w:t>esta</w:t>
-      </w:r>
-      <w:r>
-        <w:rPr>
-          <w:color w:val="000000"/>
-          <w:lang w:val="es-ES"/>
-        </w:rPr>
-        <w:t>r</w:t>
-      </w:r>
-      <w:r>
-        <w:rPr>
-          <w:color w:val="000000"/>
-          <w:lang w:val="es-ES"/>
-        </w:rPr>
-        <w:t xml:space="preserve"> cubiertos de heces, mucosa y otras estructuras circundantes</w:t>
-      </w:r>
-      <w:r>
-        <w:rPr>
-          <w:color w:val="000000"/>
-          <w:lang w:val="es-ES"/>
-        </w:rPr>
-        <w:t>,</w:t>
-      </w:r>
-      <w:r>
-        <w:rPr>
-          <w:color w:val="000000"/>
-          <w:lang w:val="es-ES"/>
-        </w:rPr>
-        <w:t xml:space="preserve"> </w:t>
-      </w:r>
-      <w:r>
-        <w:rPr>
-          <w:color w:val="000000"/>
-          <w:lang w:val="es-ES"/>
-        </w:rPr>
-        <w:t xml:space="preserve">es esencial crear un sistema de </w:t>
-      </w:r>
-      <w:r>
-        <w:rPr>
-          <w:color w:val="000000"/>
+          <w:highlight w:val="cyan"/>
+          <w:lang w:val="es-ES"/>
+        </w:rPr>
+        <w:t>estar</w:t>
+      </w:r>
+      <w:r>
+        <w:rPr>
+          <w:color w:val="000000"/>
+          <w:highlight w:val="cyan"/>
+          <w:lang w:val="es-ES"/>
+        </w:rPr>
+        <w:t xml:space="preserve"> cubiertos de heces, mucosa y otras estructuras circundantes,</w:t>
+      </w:r>
+      <w:r>
+        <w:rPr>
+          <w:color w:val="000000"/>
+          <w:highlight w:val="cyan"/>
+          <w:lang w:val="es-ES"/>
+        </w:rPr>
+        <w:t xml:space="preserve"> es esencial crear un sistema de </w:t>
+      </w:r>
+      <w:r>
+        <w:rPr>
+          <w:color w:val="000000"/>
+          <w:highlight w:val="cyan"/>
           <w:lang w:val="es-ES"/>
         </w:rPr>
         <w:t>D</w:t>
@@ -6136,6 +6327,7 @@
       <w:r>
         <w:rPr>
           <w:color w:val="000000"/>
+          <w:highlight w:val="cyan"/>
           <w:lang w:val="es-ES"/>
         </w:rPr>
         <w:t xml:space="preserve">iagnóstico </w:t>
@@ -6143,6 +6335,7 @@
       <w:r>
         <w:rPr>
           <w:color w:val="000000"/>
+          <w:highlight w:val="cyan"/>
           <w:lang w:val="es-ES"/>
         </w:rPr>
         <w:t>A</w:t>
@@ -6150,6 +6343,7 @@
       <w:r>
         <w:rPr>
           <w:color w:val="000000"/>
+          <w:highlight w:val="cyan"/>
           <w:lang w:val="es-ES"/>
         </w:rPr>
         <w:t xml:space="preserve">sistido por </w:t>
@@ -6157,6 +6351,7 @@
       <w:r>
         <w:rPr>
           <w:color w:val="000000"/>
+          <w:highlight w:val="cyan"/>
           <w:lang w:val="es-ES"/>
         </w:rPr>
         <w:t>Computado</w:t>
@@ -6164,37 +6359,32 @@
       <w:r>
         <w:rPr>
           <w:color w:val="000000"/>
+          <w:highlight w:val="cyan"/>
           <w:lang w:val="es-ES"/>
         </w:rPr>
         <w:t>r (</w:t>
       </w:r>
-      <w:proofErr w:type="spellStart"/>
-      <w:r>
-        <w:rPr>
-          <w:color w:val="000000"/>
+      <w:r>
+        <w:rPr>
+          <w:color w:val="000000"/>
+          <w:highlight w:val="cyan"/>
           <w:lang w:val="es-ES"/>
         </w:rPr>
         <w:t>DAC</w:t>
       </w:r>
-      <w:proofErr w:type="spellEnd"/>
-      <w:r>
-        <w:rPr>
-          <w:color w:val="000000"/>
-          <w:lang w:val="es-ES"/>
-        </w:rPr>
-        <w:t>) para detectar los pólipos</w:t>
-      </w:r>
-      <w:r>
-        <w:rPr>
-          <w:color w:val="000000"/>
-          <w:lang w:val="es-ES"/>
-        </w:rPr>
-        <w:t xml:space="preserve"> </w:t>
+      <w:r>
+        <w:rPr>
+          <w:color w:val="000000"/>
+          <w:highlight w:val="cyan"/>
+          <w:lang w:val="es-ES"/>
+        </w:rPr>
+        <w:t xml:space="preserve">) para detectar los pólipos </w:t>
       </w:r>
       <w:sdt>
         <w:sdtPr>
           <w:rPr>
             <w:color w:val="000000"/>
+            <w:highlight w:val="cyan"/>
             <w:lang w:val="es-ES"/>
           </w:rPr>
           <w:id w:val="-934825899"/>
@@ -6205,6 +6395,7 @@
           <w:r>
             <w:rPr>
               <w:color w:val="000000"/>
+              <w:highlight w:val="cyan"/>
               <w:lang w:val="es-ES"/>
             </w:rPr>
             <w:fldChar w:fldCharType="begin"/>
@@ -6212,12 +6403,14 @@
           <w:r>
             <w:rPr>
               <w:color w:val="000000"/>
+              <w:highlight w:val="cyan"/>
             </w:rPr>
             <w:instrText xml:space="preserve"> CITATION Tom21 \l 9226 </w:instrText>
           </w:r>
           <w:r>
             <w:rPr>
               <w:color w:val="000000"/>
+              <w:highlight w:val="cyan"/>
               <w:lang w:val="es-ES"/>
             </w:rPr>
             <w:fldChar w:fldCharType="separate"/>
@@ -6226,12 +6419,14 @@
             <w:rPr>
               <w:noProof/>
               <w:color w:val="000000"/>
+              <w:highlight w:val="cyan"/>
             </w:rPr>
             <w:t>(Tomar, 2021)</w:t>
           </w:r>
           <w:r>
             <w:rPr>
               <w:color w:val="000000"/>
+              <w:highlight w:val="cyan"/>
               <w:lang w:val="es-ES"/>
             </w:rPr>
             <w:fldChar w:fldCharType="end"/>
@@ -6241,6 +6436,7 @@
       <w:r>
         <w:rPr>
           <w:color w:val="000000"/>
+          <w:highlight w:val="cyan"/>
           <w:lang w:val="es-ES"/>
         </w:rPr>
         <w:t>.</w:t>
@@ -6323,21 +6519,7 @@
         <w:rPr>
           <w:color w:val="000000"/>
         </w:rPr>
-        <w:t xml:space="preserve">, el </w:t>
-      </w:r>
-      <w:proofErr w:type="spellStart"/>
-      <w:r>
-        <w:rPr>
-          <w:color w:val="000000"/>
-        </w:rPr>
-        <w:t>DAC</w:t>
-      </w:r>
-      <w:proofErr w:type="spellEnd"/>
-      <w:r>
-        <w:rPr>
-          <w:color w:val="000000"/>
-        </w:rPr>
-        <w:t xml:space="preserve"> es una alternativa atractiva</w:t>
+        <w:t>, el DAC es una alternativa atractiva</w:t>
       </w:r>
       <w:r>
         <w:rPr>
@@ -6589,6 +6771,7 @@
           <w:id w:val="-1653662628"/>
           <w:citation/>
         </w:sdtPr>
+        <w:sdtEndPr/>
         <w:sdtContent>
           <w:r>
             <w:rPr>
@@ -6656,14 +6839,12 @@
         </w:rPr>
         <w:t xml:space="preserve"> </w:t>
       </w:r>
-      <w:proofErr w:type="spellStart"/>
       <w:r>
         <w:rPr>
           <w:color w:val="000000"/>
         </w:rPr>
         <w:t>DAC</w:t>
       </w:r>
-      <w:proofErr w:type="spellEnd"/>
       <w:r>
         <w:rPr>
           <w:color w:val="000000"/>
@@ -6822,13 +7003,7 @@
         <w:rPr>
           <w:color w:val="000000"/>
         </w:rPr>
-        <w:t>S</w:t>
-      </w:r>
-      <w:r>
-        <w:rPr>
-          <w:color w:val="000000"/>
-        </w:rPr>
-        <w:t xml:space="preserve">e pretende desarrollar </w:t>
+        <w:t xml:space="preserve">Se pretende desarrollar </w:t>
       </w:r>
       <w:r>
         <w:rPr>
@@ -6932,14 +7107,7 @@
         <w:rPr>
           <w:color w:val="000000"/>
         </w:rPr>
-        <w:t xml:space="preserve"> del </w:t>
-      </w:r>
-      <w:proofErr w:type="spellStart"/>
-      <w:r>
-        <w:rPr>
-          <w:color w:val="000000"/>
-        </w:rPr>
-        <w:t>CC</w:t>
+        <w:t xml:space="preserve"> del CC</w:t>
       </w:r>
       <w:r>
         <w:rPr>
@@ -6947,7 +7115,6 @@
         </w:rPr>
         <w:t>R</w:t>
       </w:r>
-      <w:proofErr w:type="spellEnd"/>
       <w:r>
         <w:rPr>
           <w:color w:val="000000"/>
@@ -7182,48 +7349,20 @@
         <w:rPr>
           <w:color w:val="000000"/>
         </w:rPr>
-        <w:t xml:space="preserve"> Trust (</w:t>
+        <w:t xml:space="preserve"> Trust (VV) en Noruega. La VV consta de 4 hospitales y brinda atención médica a 470.000 personas. Uno de estos hospitales (el Hospital </w:t>
       </w:r>
       <w:proofErr w:type="spellStart"/>
       <w:r>
         <w:rPr>
           <w:color w:val="000000"/>
         </w:rPr>
-        <w:t>VV</w:t>
+        <w:t>Bærum</w:t>
       </w:r>
       <w:proofErr w:type="spellEnd"/>
       <w:r>
         <w:rPr>
           <w:color w:val="000000"/>
         </w:rPr>
-        <w:t xml:space="preserve">) en Noruega. La </w:t>
-      </w:r>
-      <w:proofErr w:type="spellStart"/>
-      <w:r>
-        <w:rPr>
-          <w:color w:val="000000"/>
-        </w:rPr>
-        <w:t>VV</w:t>
-      </w:r>
-      <w:proofErr w:type="spellEnd"/>
-      <w:r>
-        <w:rPr>
-          <w:color w:val="000000"/>
-        </w:rPr>
-        <w:t xml:space="preserve"> consta de 4 hospitales y brinda atención médica a 470.000 personas. Uno de estos hospitales (el Hospital </w:t>
-      </w:r>
-      <w:proofErr w:type="spellStart"/>
-      <w:r>
-        <w:rPr>
-          <w:color w:val="000000"/>
-        </w:rPr>
-        <w:t>Bærum</w:t>
-      </w:r>
-      <w:proofErr w:type="spellEnd"/>
-      <w:r>
-        <w:rPr>
-          <w:color w:val="000000"/>
-        </w:rPr>
         <w:t xml:space="preserve">) cuenta con un gran departamento de gastroenterología desde el que se </w:t>
       </w:r>
       <w:r>
@@ -7236,49 +7375,7 @@
         <w:rPr>
           <w:color w:val="000000"/>
         </w:rPr>
-        <w:t xml:space="preserve">, lo que hará que el conjunto de datos sea más amplio en el futuro. Además, las imágenes son cuidadosamente anotadas por uno o más expertos médicos de </w:t>
-      </w:r>
-      <w:proofErr w:type="spellStart"/>
-      <w:r>
-        <w:rPr>
-          <w:color w:val="000000"/>
-        </w:rPr>
-        <w:t>VV</w:t>
-      </w:r>
-      <w:proofErr w:type="spellEnd"/>
-      <w:r>
-        <w:rPr>
-          <w:color w:val="000000"/>
-        </w:rPr>
-        <w:t xml:space="preserve"> y el Registro de Cáncer de Noruega (</w:t>
-      </w:r>
-      <w:proofErr w:type="spellStart"/>
-      <w:r>
-        <w:rPr>
-          <w:color w:val="000000"/>
-        </w:rPr>
-        <w:t>CRN</w:t>
-      </w:r>
-      <w:proofErr w:type="spellEnd"/>
-      <w:r>
-        <w:rPr>
-          <w:color w:val="000000"/>
-        </w:rPr>
-        <w:t xml:space="preserve">). El </w:t>
-      </w:r>
-      <w:proofErr w:type="spellStart"/>
-      <w:r>
-        <w:rPr>
-          <w:color w:val="000000"/>
-        </w:rPr>
-        <w:t>CRN</w:t>
-      </w:r>
-      <w:proofErr w:type="spellEnd"/>
-      <w:r>
-        <w:rPr>
-          <w:color w:val="000000"/>
-        </w:rPr>
-        <w:t xml:space="preserve"> proporciona nuevos conocimientos sobre el cáncer a través de la investigación</w:t>
+        <w:t>, lo que hará que el conjunto de datos sea más amplio en el futuro. Además, las imágenes son cuidadosamente anotadas por uno o más expertos médicos de VV y el Registro de Cáncer de Noruega (CRN). El CRN proporciona nuevos conocimientos sobre el cáncer a través de la investigación</w:t>
       </w:r>
       <w:r>
         <w:rPr>
@@ -7290,21 +7387,7 @@
         <w:rPr>
           <w:color w:val="000000"/>
         </w:rPr>
-        <w:t xml:space="preserve">orma parte de la Autoridad Regional de Salud del Sudeste de Noruega y está organizada como una institución independiente bajo el Fideicomiso del Hospital Universitario de Oslo. El </w:t>
-      </w:r>
-      <w:proofErr w:type="spellStart"/>
-      <w:r>
-        <w:rPr>
-          <w:color w:val="000000"/>
-        </w:rPr>
-        <w:t>CRN</w:t>
-      </w:r>
-      <w:proofErr w:type="spellEnd"/>
-      <w:r>
-        <w:rPr>
-          <w:color w:val="000000"/>
-        </w:rPr>
-        <w:t xml:space="preserve"> es responsable de los programas nacionales de cribado del cáncer con el objetivo de prevenir la muerte por cáncer mediante el descubrimiento de cánceres o lesiones precancerosas lo antes posible</w:t>
+        <w:t>orma parte de la Autoridad Regional de Salud del Sudeste de Noruega y está organizada como una institución independiente bajo el Fideicomiso del Hospital Universitario de Oslo. El CRN es responsable de los programas nacionales de cribado del cáncer con el objetivo de prevenir la muerte por cáncer mediante el descubrimiento de cánceres o lesiones precancerosas lo antes posible</w:t>
       </w:r>
       <w:r>
         <w:rPr>
@@ -7591,21 +7674,7 @@
         <w:rPr>
           <w:color w:val="000000"/>
         </w:rPr>
-        <w:t>Verdadero positivo (</w:t>
-      </w:r>
-      <w:proofErr w:type="spellStart"/>
-      <w:r>
-        <w:rPr>
-          <w:color w:val="000000"/>
-        </w:rPr>
-        <w:t>TP</w:t>
-      </w:r>
-      <w:proofErr w:type="spellEnd"/>
-      <w:r>
-        <w:rPr>
-          <w:color w:val="000000"/>
-        </w:rPr>
-        <w:t>) El número de muestras correctamente identificadas. El número de fotogramas con un hallazgo endoscópico que se identifica correctamente como un fotograma con un hallazgo endoscópico.</w:t>
+        <w:t>Verdadero positivo (TP) El número de muestras correctamente identificadas. El número de fotogramas con un hallazgo endoscópico que se identifica correctamente como un fotograma con un hallazgo endoscópico.</w:t>
       </w:r>
     </w:p>
     <w:p>
@@ -7788,21 +7857,7 @@
         <w:rPr>
           <w:color w:val="000000"/>
         </w:rPr>
-        <w:t>ntersección sobre la unión (</w:t>
-      </w:r>
-      <w:proofErr w:type="spellStart"/>
-      <w:r>
-        <w:rPr>
-          <w:color w:val="000000"/>
-        </w:rPr>
-        <w:t>IOU</w:t>
-      </w:r>
-      <w:proofErr w:type="spellEnd"/>
-      <w:r>
-        <w:rPr>
-          <w:color w:val="000000"/>
-        </w:rPr>
-        <w:t>)</w:t>
+        <w:t>ntersección sobre la unión (IOU)</w:t>
       </w:r>
     </w:p>
     <w:p>
@@ -8122,35 +8177,7 @@
         <w:rPr>
           <w:color w:val="000000"/>
         </w:rPr>
-        <w:t>El Grupo de Trabajo sobre Calidad en Endoscopia de la Sociedad Americana de Endoscopia Gastrointestinal (</w:t>
-      </w:r>
-      <w:proofErr w:type="spellStart"/>
-      <w:r>
-        <w:rPr>
-          <w:color w:val="000000"/>
-        </w:rPr>
-        <w:t>ASGE</w:t>
-      </w:r>
-      <w:proofErr w:type="spellEnd"/>
-      <w:r>
-        <w:rPr>
-          <w:color w:val="000000"/>
-        </w:rPr>
-        <w:t>)/Colegio Americano de Gastroenterología (</w:t>
-      </w:r>
-      <w:proofErr w:type="spellStart"/>
-      <w:r>
-        <w:rPr>
-          <w:color w:val="000000"/>
-        </w:rPr>
-        <w:t>ACG</w:t>
-      </w:r>
-      <w:proofErr w:type="spellEnd"/>
-      <w:r>
-        <w:rPr>
-          <w:color w:val="000000"/>
-        </w:rPr>
-        <w:t xml:space="preserve">) recomienda </w:t>
+        <w:t xml:space="preserve">El Grupo de Trabajo sobre Calidad en Endoscopia de la Sociedad Americana de Endoscopia Gastrointestinal (ASGE)/Colegio Americano de Gastroenterología (ACG) recomienda </w:t>
       </w:r>
       <w:r>
         <w:rPr>
@@ -8190,6 +8217,7 @@
           <w:id w:val="-2086204233"/>
           <w:citation/>
         </w:sdtPr>
+        <w:sdtEndPr/>
         <w:sdtContent>
           <w:r>
             <w:rPr>
@@ -8284,8 +8312,8 @@
       </w:r>
       <w:bookmarkStart w:id="33" w:name="_heading=h.1ci93xb" w:colFirst="0" w:colLast="0"/>
       <w:bookmarkEnd w:id="31"/>
+      <w:bookmarkEnd w:id="32"/>
       <w:bookmarkEnd w:id="33"/>
-      <w:bookmarkEnd w:id="32"/>
     </w:p>
     <w:p>
       <w:pPr>
@@ -8347,7 +8375,6 @@
         </w:rPr>
         <w:t>r (</w:t>
       </w:r>
-      <w:proofErr w:type="spellStart"/>
       <w:r>
         <w:rPr>
           <w:color w:val="000000"/>
@@ -8355,7 +8382,6 @@
         </w:rPr>
         <w:t>DAC</w:t>
       </w:r>
-      <w:proofErr w:type="spellEnd"/>
       <w:r>
         <w:rPr>
           <w:color w:val="000000"/>
@@ -8373,13 +8399,7 @@
         <w:rPr>
           <w:lang w:val="es-ES"/>
         </w:rPr>
-        <w:t>id</w:t>
-      </w:r>
-      <w:r>
-        <w:rPr>
-          <w:lang w:val="es-ES"/>
-        </w:rPr>
-        <w:t xml:space="preserve">entificar </w:t>
+        <w:t xml:space="preserve">identificar </w:t>
       </w:r>
       <w:r>
         <w:t>pólipos</w:t>
@@ -9467,13 +9487,7 @@
         <w:rPr>
           <w:color w:val="000000"/>
         </w:rPr>
-        <w:t xml:space="preserve"> </w:t>
-      </w:r>
-      <w:r>
-        <w:rPr>
-          <w:color w:val="000000"/>
-        </w:rPr>
-        <w:t>se extraen las características y la etiqueta de imagen</w:t>
+        <w:t xml:space="preserve"> se extraen las características y la etiqueta de imagen</w:t>
       </w:r>
       <w:r>
         <w:rPr>
@@ -10577,7 +10591,7 @@
 </file>
 
 <file path=word/endnotes.xml><?xml version="1.0" encoding="utf-8"?>
-<w:endnotes xmlns:wpc="http://schemas.microsoft.com/office/word/2010/wordprocessingCanvas" xmlns:cx="http://schemas.microsoft.com/office/drawing/2014/chartex" xmlns:cx1="http://schemas.microsoft.com/office/drawing/2015/9/8/chartex" xmlns:cx2="http://schemas.microsoft.com/office/drawing/2015/10/21/chartex" xmlns:cx3="http://schemas.microsoft.com/office/drawing/2016/5/9/chartex" xmlns:cx4="http://schemas.microsoft.com/office/drawing/2016/5/10/chartex" xmlns:cx5="http://schemas.microsoft.com/office/drawing/2016/5/11/chartex" xmlns:cx6="http://schemas.microsoft.com/office/drawing/2016/5/12/chartex" xmlns:cx7="http://schemas.microsoft.com/office/drawing/2016/5/13/chartex" xmlns:cx8="http://schemas.microsoft.com/office/drawing/2016/5/14/chartex" xmlns:mc="http://schemas.openxmlformats.org/markup-compatibility/2006" xmlns:aink="http://schemas.microsoft.com/office/drawing/2016/ink" xmlns:am3d="http://schemas.microsoft.com/office/drawing/2017/model3d" xmlns:o="urn:schemas-microsoft-com:office:office" xmlns:oel="http://schemas.microsoft.com/office/2019/extlst" xmlns:r="http://schemas.openxmlformats.org/officeDocument/2006/relationships" xmlns:m="http://schemas.openxmlformats.org/officeDocument/2006/math" xmlns:v="urn:schemas-microsoft-com:vml" xmlns:wp14="http://schemas.microsoft.com/office/word/2010/wordprocessingDrawing" xmlns:wp="http://schemas.openxmlformats.org/drawingml/2006/wordprocessingDrawing" xmlns:w10="urn:schemas-microsoft-com:office:word" xmlns:w="http://schemas.openxmlformats.org/wordprocessingml/2006/main" xmlns:w14="http://schemas.microsoft.com/office/word/2010/wordml" xmlns:w15="http://schemas.microsoft.com/office/word/2012/wordml" xmlns:w16cex="http://schemas.microsoft.com/office/word/2018/wordml/cex" xmlns:w16cid="http://schemas.microsoft.com/office/word/2016/wordml/cid" xmlns:w16="http://schemas.microsoft.com/office/word/2018/wordml" xmlns:w16sdtdh="http://schemas.microsoft.com/office/word/2020/wordml/sdtdatahash" xmlns:w16se="http://schemas.microsoft.com/office/word/2015/wordml/symex" xmlns:wpg="http://schemas.microsoft.com/office/word/2010/wordprocessingGroup" xmlns:wpi="http://schemas.microsoft.com/office/word/2010/wordprocessingInk" xmlns:wne="http://schemas.microsoft.com/office/word/2006/wordml" xmlns:wps="http://schemas.microsoft.com/office/word/2010/wordprocessingShape" mc:Ignorable="w14 w15 w16se w16cid w16 w16cex w16sdtdh wp14">
+<w:endnotes xmlns:wpc="http://schemas.microsoft.com/office/word/2010/wordprocessingCanvas" xmlns:cx="http://schemas.microsoft.com/office/drawing/2014/chartex" xmlns:cx1="http://schemas.microsoft.com/office/drawing/2015/9/8/chartex" xmlns:cx2="http://schemas.microsoft.com/office/drawing/2015/10/21/chartex" xmlns:cx3="http://schemas.microsoft.com/office/drawing/2016/5/9/chartex" xmlns:cx4="http://schemas.microsoft.com/office/drawing/2016/5/10/chartex" xmlns:cx5="http://schemas.microsoft.com/office/drawing/2016/5/11/chartex" xmlns:cx6="http://schemas.microsoft.com/office/drawing/2016/5/12/chartex" xmlns:cx7="http://schemas.microsoft.com/office/drawing/2016/5/13/chartex" xmlns:cx8="http://schemas.microsoft.com/office/drawing/2016/5/14/chartex" xmlns:mc="http://schemas.openxmlformats.org/markup-compatibility/2006" xmlns:aink="http://schemas.microsoft.com/office/drawing/2016/ink" xmlns:am3d="http://schemas.microsoft.com/office/drawing/2017/model3d" xmlns:o="urn:schemas-microsoft-com:office:office" xmlns:r="http://schemas.openxmlformats.org/officeDocument/2006/relationships" xmlns:m="http://schemas.openxmlformats.org/officeDocument/2006/math" xmlns:v="urn:schemas-microsoft-com:vml" xmlns:wp14="http://schemas.microsoft.com/office/word/2010/wordprocessingDrawing" xmlns:wp="http://schemas.openxmlformats.org/drawingml/2006/wordprocessingDrawing" xmlns:w10="urn:schemas-microsoft-com:office:word" xmlns:w="http://schemas.openxmlformats.org/wordprocessingml/2006/main" xmlns:w14="http://schemas.microsoft.com/office/word/2010/wordml" xmlns:w15="http://schemas.microsoft.com/office/word/2012/wordml" xmlns:w16cex="http://schemas.microsoft.com/office/word/2018/wordml/cex" xmlns:w16cid="http://schemas.microsoft.com/office/word/2016/wordml/cid" xmlns:w16="http://schemas.microsoft.com/office/word/2018/wordml" xmlns:w16sdtdh="http://schemas.microsoft.com/office/word/2020/wordml/sdtdatahash" xmlns:w16se="http://schemas.microsoft.com/office/word/2015/wordml/symex" xmlns:wpg="http://schemas.microsoft.com/office/word/2010/wordprocessingGroup" xmlns:wpi="http://schemas.microsoft.com/office/word/2010/wordprocessingInk" xmlns:wne="http://schemas.microsoft.com/office/word/2006/wordml" xmlns:wps="http://schemas.microsoft.com/office/word/2010/wordprocessingShape" mc:Ignorable="w14 w15 w16se w16cid w16 w16cex w16sdtdh wp14">
   <w:endnote w:type="separator" w:id="-1">
     <w:p>
       <w:pPr>
@@ -10602,7 +10616,7 @@
 </file>
 
 <file path=word/footnotes.xml><?xml version="1.0" encoding="utf-8"?>
-<w:footnotes xmlns:wpc="http://schemas.microsoft.com/office/word/2010/wordprocessingCanvas" xmlns:cx="http://schemas.microsoft.com/office/drawing/2014/chartex" xmlns:cx1="http://schemas.microsoft.com/office/drawing/2015/9/8/chartex" xmlns:cx2="http://schemas.microsoft.com/office/drawing/2015/10/21/chartex" xmlns:cx3="http://schemas.microsoft.com/office/drawing/2016/5/9/chartex" xmlns:cx4="http://schemas.microsoft.com/office/drawing/2016/5/10/chartex" xmlns:cx5="http://schemas.microsoft.com/office/drawing/2016/5/11/chartex" xmlns:cx6="http://schemas.microsoft.com/office/drawing/2016/5/12/chartex" xmlns:cx7="http://schemas.microsoft.com/office/drawing/2016/5/13/chartex" xmlns:cx8="http://schemas.microsoft.com/office/drawing/2016/5/14/chartex" xmlns:mc="http://schemas.openxmlformats.org/markup-compatibility/2006" xmlns:aink="http://schemas.microsoft.com/office/drawing/2016/ink" xmlns:am3d="http://schemas.microsoft.com/office/drawing/2017/model3d" xmlns:o="urn:schemas-microsoft-com:office:office" xmlns:oel="http://schemas.microsoft.com/office/2019/extlst" xmlns:r="http://schemas.openxmlformats.org/officeDocument/2006/relationships" xmlns:m="http://schemas.openxmlformats.org/officeDocument/2006/math" xmlns:v="urn:schemas-microsoft-com:vml" xmlns:wp14="http://schemas.microsoft.com/office/word/2010/wordprocessingDrawing" xmlns:wp="http://schemas.openxmlformats.org/drawingml/2006/wordprocessingDrawing" xmlns:w10="urn:schemas-microsoft-com:office:word" xmlns:w="http://schemas.openxmlformats.org/wordprocessingml/2006/main" xmlns:w14="http://schemas.microsoft.com/office/word/2010/wordml" xmlns:w15="http://schemas.microsoft.com/office/word/2012/wordml" xmlns:w16cex="http://schemas.microsoft.com/office/word/2018/wordml/cex" xmlns:w16cid="http://schemas.microsoft.com/office/word/2016/wordml/cid" xmlns:w16="http://schemas.microsoft.com/office/word/2018/wordml" xmlns:w16sdtdh="http://schemas.microsoft.com/office/word/2020/wordml/sdtdatahash" xmlns:w16se="http://schemas.microsoft.com/office/word/2015/wordml/symex" xmlns:wpg="http://schemas.microsoft.com/office/word/2010/wordprocessingGroup" xmlns:wpi="http://schemas.microsoft.com/office/word/2010/wordprocessingInk" xmlns:wne="http://schemas.microsoft.com/office/word/2006/wordml" xmlns:wps="http://schemas.microsoft.com/office/word/2010/wordprocessingShape" mc:Ignorable="w14 w15 w16se w16cid w16 w16cex w16sdtdh wp14">
+<w:footnotes xmlns:wpc="http://schemas.microsoft.com/office/word/2010/wordprocessingCanvas" xmlns:cx="http://schemas.microsoft.com/office/drawing/2014/chartex" xmlns:cx1="http://schemas.microsoft.com/office/drawing/2015/9/8/chartex" xmlns:cx2="http://schemas.microsoft.com/office/drawing/2015/10/21/chartex" xmlns:cx3="http://schemas.microsoft.com/office/drawing/2016/5/9/chartex" xmlns:cx4="http://schemas.microsoft.com/office/drawing/2016/5/10/chartex" xmlns:cx5="http://schemas.microsoft.com/office/drawing/2016/5/11/chartex" xmlns:cx6="http://schemas.microsoft.com/office/drawing/2016/5/12/chartex" xmlns:cx7="http://schemas.microsoft.com/office/drawing/2016/5/13/chartex" xmlns:cx8="http://schemas.microsoft.com/office/drawing/2016/5/14/chartex" xmlns:mc="http://schemas.openxmlformats.org/markup-compatibility/2006" xmlns:aink="http://schemas.microsoft.com/office/drawing/2016/ink" xmlns:am3d="http://schemas.microsoft.com/office/drawing/2017/model3d" xmlns:o="urn:schemas-microsoft-com:office:office" xmlns:r="http://schemas.openxmlformats.org/officeDocument/2006/relationships" xmlns:m="http://schemas.openxmlformats.org/officeDocument/2006/math" xmlns:v="urn:schemas-microsoft-com:vml" xmlns:wp14="http://schemas.microsoft.com/office/word/2010/wordprocessingDrawing" xmlns:wp="http://schemas.openxmlformats.org/drawingml/2006/wordprocessingDrawing" xmlns:w10="urn:schemas-microsoft-com:office:word" xmlns:w="http://schemas.openxmlformats.org/wordprocessingml/2006/main" xmlns:w14="http://schemas.microsoft.com/office/word/2010/wordml" xmlns:w15="http://schemas.microsoft.com/office/word/2012/wordml" xmlns:w16cex="http://schemas.microsoft.com/office/word/2018/wordml/cex" xmlns:w16cid="http://schemas.microsoft.com/office/word/2016/wordml/cid" xmlns:w16="http://schemas.microsoft.com/office/word/2018/wordml" xmlns:w16sdtdh="http://schemas.microsoft.com/office/word/2020/wordml/sdtdatahash" xmlns:w16se="http://schemas.microsoft.com/office/word/2015/wordml/symex" xmlns:wpg="http://schemas.microsoft.com/office/word/2010/wordprocessingGroup" xmlns:wpi="http://schemas.microsoft.com/office/word/2010/wordprocessingInk" xmlns:wne="http://schemas.microsoft.com/office/word/2006/wordml" xmlns:wps="http://schemas.microsoft.com/office/word/2010/wordprocessingShape" mc:Ignorable="w14 w15 w16se w16cid w16 w16cex w16sdtdh wp14">
   <w:footnote w:type="separator" w:id="-1">
     <w:p>
       <w:pPr>
@@ -10627,7 +10641,7 @@
 </file>
 
 <file path=word/numbering.xml><?xml version="1.0" encoding="utf-8"?>
-<w:numbering xmlns:wpc="http://schemas.microsoft.com/office/word/2010/wordprocessingCanvas" xmlns:cx="http://schemas.microsoft.com/office/drawing/2014/chartex" xmlns:cx1="http://schemas.microsoft.com/office/drawing/2015/9/8/chartex" xmlns:cx2="http://schemas.microsoft.com/office/drawing/2015/10/21/chartex" xmlns:cx3="http://schemas.microsoft.com/office/drawing/2016/5/9/chartex" xmlns:cx4="http://schemas.microsoft.com/office/drawing/2016/5/10/chartex" xmlns:cx5="http://schemas.microsoft.com/office/drawing/2016/5/11/chartex" xmlns:cx6="http://schemas.microsoft.com/office/drawing/2016/5/12/chartex" xmlns:cx7="http://schemas.microsoft.com/office/drawing/2016/5/13/chartex" xmlns:cx8="http://schemas.microsoft.com/office/drawing/2016/5/14/chartex" xmlns:mc="http://schemas.openxmlformats.org/markup-compatibility/2006" xmlns:aink="http://schemas.microsoft.com/office/drawing/2016/ink" xmlns:am3d="http://schemas.microsoft.com/office/drawing/2017/model3d" xmlns:o="urn:schemas-microsoft-com:office:office" xmlns:oel="http://schemas.microsoft.com/office/2019/extlst" xmlns:r="http://schemas.openxmlformats.org/officeDocument/2006/relationships" xmlns:m="http://schemas.openxmlformats.org/officeDocument/2006/math" xmlns:v="urn:schemas-microsoft-com:vml" xmlns:wp14="http://schemas.microsoft.com/office/word/2010/wordprocessingDrawing" xmlns:wp="http://schemas.openxmlformats.org/drawingml/2006/wordprocessingDrawing" xmlns:w10="urn:schemas-microsoft-com:office:word" xmlns:w="http://schemas.openxmlformats.org/wordprocessingml/2006/main" xmlns:w14="http://schemas.microsoft.com/office/word/2010/wordml" xmlns:w15="http://schemas.microsoft.com/office/word/2012/wordml" xmlns:w16cex="http://schemas.microsoft.com/office/word/2018/wordml/cex" xmlns:w16cid="http://schemas.microsoft.com/office/word/2016/wordml/cid" xmlns:w16="http://schemas.microsoft.com/office/word/2018/wordml" xmlns:w16sdtdh="http://schemas.microsoft.com/office/word/2020/wordml/sdtdatahash" xmlns:w16se="http://schemas.microsoft.com/office/word/2015/wordml/symex" xmlns:wpg="http://schemas.microsoft.com/office/word/2010/wordprocessingGroup" xmlns:wpi="http://schemas.microsoft.com/office/word/2010/wordprocessingInk" xmlns:wne="http://schemas.microsoft.com/office/word/2006/wordml" xmlns:wps="http://schemas.microsoft.com/office/word/2010/wordprocessingShape" mc:Ignorable="w14 w15 w16se w16cid w16 w16cex w16sdtdh wp14">
+<w:numbering xmlns:wpc="http://schemas.microsoft.com/office/word/2010/wordprocessingCanvas" xmlns:cx="http://schemas.microsoft.com/office/drawing/2014/chartex" xmlns:cx1="http://schemas.microsoft.com/office/drawing/2015/9/8/chartex" xmlns:cx2="http://schemas.microsoft.com/office/drawing/2015/10/21/chartex" xmlns:cx3="http://schemas.microsoft.com/office/drawing/2016/5/9/chartex" xmlns:cx4="http://schemas.microsoft.com/office/drawing/2016/5/10/chartex" xmlns:cx5="http://schemas.microsoft.com/office/drawing/2016/5/11/chartex" xmlns:cx6="http://schemas.microsoft.com/office/drawing/2016/5/12/chartex" xmlns:cx7="http://schemas.microsoft.com/office/drawing/2016/5/13/chartex" xmlns:cx8="http://schemas.microsoft.com/office/drawing/2016/5/14/chartex" xmlns:mc="http://schemas.openxmlformats.org/markup-compatibility/2006" xmlns:aink="http://schemas.microsoft.com/office/drawing/2016/ink" xmlns:am3d="http://schemas.microsoft.com/office/drawing/2017/model3d" xmlns:o="urn:schemas-microsoft-com:office:office" xmlns:r="http://schemas.openxmlformats.org/officeDocument/2006/relationships" xmlns:m="http://schemas.openxmlformats.org/officeDocument/2006/math" xmlns:v="urn:schemas-microsoft-com:vml" xmlns:wp14="http://schemas.microsoft.com/office/word/2010/wordprocessingDrawing" xmlns:wp="http://schemas.openxmlformats.org/drawingml/2006/wordprocessingDrawing" xmlns:w10="urn:schemas-microsoft-com:office:word" xmlns:w="http://schemas.openxmlformats.org/wordprocessingml/2006/main" xmlns:w14="http://schemas.microsoft.com/office/word/2010/wordml" xmlns:w15="http://schemas.microsoft.com/office/word/2012/wordml" xmlns:w16cex="http://schemas.microsoft.com/office/word/2018/wordml/cex" xmlns:w16cid="http://schemas.microsoft.com/office/word/2016/wordml/cid" xmlns:w16="http://schemas.microsoft.com/office/word/2018/wordml" xmlns:w16sdtdh="http://schemas.microsoft.com/office/word/2020/wordml/sdtdatahash" xmlns:w16se="http://schemas.microsoft.com/office/word/2015/wordml/symex" xmlns:wpg="http://schemas.microsoft.com/office/word/2010/wordprocessingGroup" xmlns:wpi="http://schemas.microsoft.com/office/word/2010/wordprocessingInk" xmlns:wne="http://schemas.microsoft.com/office/word/2006/wordml" xmlns:wps="http://schemas.microsoft.com/office/word/2010/wordprocessingShape" mc:Ignorable="w14 w15 w16se w16cid w16 w16cex w16sdtdh wp14">
   <w:abstractNum w:abstractNumId="0" w15:restartNumberingAfterBreak="0">
     <w:nsid w:val="005437C6"/>
     <w:multiLevelType w:val="multilevel"/>
@@ -12084,43 +12098,43 @@
       </w:pPr>
     </w:lvl>
   </w:abstractNum>
-  <w:num w:numId="1" w16cid:durableId="1853760330">
+  <w:num w:numId="1">
     <w:abstractNumId w:val="10"/>
   </w:num>
-  <w:num w:numId="2" w16cid:durableId="1345591158">
+  <w:num w:numId="2">
     <w:abstractNumId w:val="4"/>
   </w:num>
-  <w:num w:numId="3" w16cid:durableId="1331447274">
+  <w:num w:numId="3">
     <w:abstractNumId w:val="7"/>
   </w:num>
-  <w:num w:numId="4" w16cid:durableId="938026708">
+  <w:num w:numId="4">
     <w:abstractNumId w:val="11"/>
   </w:num>
-  <w:num w:numId="5" w16cid:durableId="1932085747">
+  <w:num w:numId="5">
     <w:abstractNumId w:val="5"/>
   </w:num>
-  <w:num w:numId="6" w16cid:durableId="1689015307">
+  <w:num w:numId="6">
     <w:abstractNumId w:val="8"/>
   </w:num>
-  <w:num w:numId="7" w16cid:durableId="974289891">
+  <w:num w:numId="7">
     <w:abstractNumId w:val="12"/>
   </w:num>
-  <w:num w:numId="8" w16cid:durableId="377977513">
+  <w:num w:numId="8">
     <w:abstractNumId w:val="0"/>
   </w:num>
-  <w:num w:numId="9" w16cid:durableId="1947302545">
+  <w:num w:numId="9">
     <w:abstractNumId w:val="2"/>
   </w:num>
-  <w:num w:numId="10" w16cid:durableId="767848782">
+  <w:num w:numId="10">
     <w:abstractNumId w:val="1"/>
   </w:num>
-  <w:num w:numId="11" w16cid:durableId="1159812176">
+  <w:num w:numId="11">
     <w:abstractNumId w:val="9"/>
   </w:num>
-  <w:num w:numId="12" w16cid:durableId="1539007077">
+  <w:num w:numId="12">
     <w:abstractNumId w:val="3"/>
   </w:num>
-  <w:num w:numId="13" w16cid:durableId="1287158162">
+  <w:num w:numId="13">
     <w:abstractNumId w:val="6"/>
   </w:num>
 </w:numbering>
@@ -13910,6 +13924,26 @@
 </a:theme>
 </file>
 
+<file path=word/webextensions/taskpanes.xml><?xml version="1.0" encoding="utf-8"?>
+<wetp:taskpanes xmlns:wetp="http://schemas.microsoft.com/office/webextensions/taskpanes/2010/11">
+  <wetp:taskpane dockstate="right" visibility="0" width="438" row="2">
+    <wetp:webextensionref xmlns:r="http://schemas.openxmlformats.org/officeDocument/2006/relationships" r:id="rId1"/>
+  </wetp:taskpane>
+</wetp:taskpanes>
+</file>
+
+<file path=word/webextensions/webextension1.xml><?xml version="1.0" encoding="utf-8"?>
+<we:webextension xmlns:we="http://schemas.microsoft.com/office/webextensions/webextension/2010/11" id="{D3B20AFB-29FF-4322-BEB8-6262849F9418}">
+  <we:reference id="wa104382081" version="1.55.1.0" store="en-US" storeType="OMEX"/>
+  <we:alternateReferences>
+    <we:reference id="wa104382081" version="1.55.1.0" store="wa104382081" storeType="OMEX"/>
+  </we:alternateReferences>
+  <we:properties/>
+  <we:bindings/>
+  <we:snapshot xmlns:r="http://schemas.openxmlformats.org/officeDocument/2006/relationships"/>
+</we:webextension>
+</file>
+
 <file path=customXml/item1.xml><?xml version="1.0" encoding="utf-8"?>
 <go:gDocsCustomXmlDataStorage xmlns:go="http://customooxmlschemas.google.com/" xmlns:r="http://schemas.openxmlformats.org/officeDocument/2006/relationships" uri="GoogleDocsCustomDataVersion2">
   <go:docsCustomData xmlns:go="http://customooxmlschemas.google.com/" roundtripDataSignature="AMtx7mgTghi/6mxqYFpoX9i9djnk55BlMg==">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</go:docsCustomData>

</xml_diff>